<commit_message>
started testing the phone number extractor
</commit_message>
<xml_diff>
--- a/features.docx
+++ b/features.docx
@@ -2,6 +2,154 @@
 <file path=word/document.xml><?xml version="1.0" encoding="utf-8"?>
 <w:document xmlns:o="urn:schemas-microsoft-com:office:office" xmlns:r="http://schemas.openxmlformats.org/officeDocument/2006/relationships" xmlns:v="urn:schemas-microsoft-com:vml" xmlns:w="http://schemas.openxmlformats.org/wordprocessingml/2006/main" xmlns:w10="urn:schemas-microsoft-com:office:word" xmlns:wp="http://schemas.openxmlformats.org/drawingml/2006/wordprocessingDrawing" xmlns:wps="http://schemas.microsoft.com/office/word/2010/wordprocessingShape" xmlns:wpg="http://schemas.microsoft.com/office/word/2010/wordprocessingGroup" xmlns:mc="http://schemas.openxmlformats.org/markup-compatibility/2006" xmlns:wp14="http://schemas.microsoft.com/office/word/2010/wordprocessingDrawing" xmlns:w14="http://schemas.microsoft.com/office/word/2010/wordml" mc:Ignorable="w14 wp14">
   <w:body>
+    <w:p>
+      <w:pPr>
+        <w:pStyle w:val="Normal"/>
+        <w:spacing w:before="0" w:after="160"/>
+        <w:jc w:val="both"/>
+        <w:rPr/>
+      </w:pPr>
+      <w:r>
+        <w:rPr>
+          <w:b/>
+          <w:bCs/>
+          <w:sz w:val="22"/>
+          <w:szCs w:val="22"/>
+          <w:lang w:val="en-US" w:eastAsia="en-US" w:bidi="ar-SA"/>
+        </w:rPr>
+        <w:t>Ideas</w:t>
+      </w:r>
+    </w:p>
+    <w:p>
+      <w:pPr>
+        <w:pStyle w:val="Normal"/>
+        <w:numPr>
+          <w:ilvl w:val="0"/>
+          <w:numId w:val="8"/>
+        </w:numPr>
+        <w:spacing w:before="0" w:after="160"/>
+        <w:jc w:val="both"/>
+        <w:rPr/>
+      </w:pPr>
+      <w:r>
+        <w:rPr>
+          <w:b w:val="false"/>
+          <w:bCs w:val="false"/>
+          <w:sz w:val="22"/>
+          <w:szCs w:val="22"/>
+          <w:lang w:val="en-US" w:eastAsia="en-US" w:bidi="ar-SA"/>
+        </w:rPr>
+        <w:t>B</w:t>
+      </w:r>
+      <w:r>
+        <w:rPr>
+          <w:b w:val="false"/>
+          <w:bCs w:val="false"/>
+          <w:sz w:val="22"/>
+          <w:szCs w:val="22"/>
+          <w:lang w:val="en-US" w:eastAsia="en-US" w:bidi="ar-SA"/>
+        </w:rPr>
+        <w:t xml:space="preserve">uild an index of all business groups using phones as tracking identifiers. (Anybody can change their names, but they will keep their phone numbers to allow people to find them.) </w:t>
+      </w:r>
+    </w:p>
+    <w:p>
+      <w:pPr>
+        <w:pStyle w:val="Normal"/>
+        <w:numPr>
+          <w:ilvl w:val="0"/>
+          <w:numId w:val="8"/>
+        </w:numPr>
+        <w:spacing w:before="0" w:after="160"/>
+        <w:jc w:val="both"/>
+        <w:rPr/>
+      </w:pPr>
+      <w:r>
+        <w:rPr>
+          <w:b w:val="false"/>
+          <w:bCs w:val="false"/>
+          <w:sz w:val="22"/>
+          <w:szCs w:val="22"/>
+          <w:lang w:val="en-US" w:eastAsia="en-US" w:bidi="ar-SA"/>
+        </w:rPr>
+        <w:t>R</w:t>
+      </w:r>
+      <w:r>
+        <w:rPr>
+          <w:b w:val="false"/>
+          <w:bCs w:val="false"/>
+          <w:sz w:val="22"/>
+          <w:szCs w:val="22"/>
+          <w:lang w:val="en-US" w:eastAsia="en-US" w:bidi="ar-SA"/>
+        </w:rPr>
+        <w:t xml:space="preserve">epresent businesses in the map. From </w:t>
+      </w:r>
+      <w:r>
+        <w:rPr>
+          <w:b w:val="false"/>
+          <w:bCs w:val="false"/>
+          <w:sz w:val="22"/>
+          <w:szCs w:val="22"/>
+          <w:lang w:val="en-US" w:eastAsia="en-US" w:bidi="ar-SA"/>
+        </w:rPr>
+        <w:t>landline</w:t>
+      </w:r>
+      <w:r>
+        <w:rPr>
+          <w:b w:val="false"/>
+          <w:bCs w:val="false"/>
+          <w:sz w:val="22"/>
+          <w:szCs w:val="22"/>
+          <w:lang w:val="en-US" w:eastAsia="en-US" w:bidi="ar-SA"/>
+        </w:rPr>
+        <w:t xml:space="preserve"> phones in the ads extract addresses through some address-to-coordinates-service</w:t>
+      </w:r>
+    </w:p>
+    <w:p>
+      <w:pPr>
+        <w:pStyle w:val="Normal"/>
+        <w:numPr>
+          <w:ilvl w:val="0"/>
+          <w:numId w:val="8"/>
+        </w:numPr>
+        <w:spacing w:before="0" w:after="160"/>
+        <w:jc w:val="both"/>
+        <w:rPr/>
+      </w:pPr>
+      <w:r>
+        <w:rPr>
+          <w:b w:val="false"/>
+          <w:bCs w:val="false"/>
+          <w:sz w:val="22"/>
+          <w:szCs w:val="22"/>
+          <w:lang w:val="en-US" w:eastAsia="en-US" w:bidi="ar-SA"/>
+        </w:rPr>
+        <w:t>Figure out how to extract the price of a product and alert people when a product is bellow certain price (that would require immediacy, though, with constant scrapping, for instance)</w:t>
+      </w:r>
+    </w:p>
+    <w:p>
+      <w:pPr>
+        <w:pStyle w:val="Normal"/>
+        <w:spacing w:before="0" w:after="160"/>
+        <w:jc w:val="both"/>
+        <w:rPr>
+          <w:b/>
+          <w:b/>
+          <w:bCs/>
+          <w:sz w:val="22"/>
+          <w:szCs w:val="22"/>
+          <w:lang w:val="en-US" w:eastAsia="en-US" w:bidi="ar-SA"/>
+        </w:rPr>
+      </w:pPr>
+      <w:r>
+        <w:rPr>
+          <w:b/>
+          <w:bCs/>
+          <w:sz w:val="22"/>
+          <w:szCs w:val="22"/>
+          <w:lang w:val="en-US" w:eastAsia="en-US" w:bidi="ar-SA"/>
+        </w:rPr>
+      </w:r>
+    </w:p>
     <w:p>
       <w:pPr>
         <w:pStyle w:val="Normal"/>
@@ -46,10 +194,12 @@
       </w:pPr>
       <w:r>
         <w:rPr>
+          <w:rFonts w:asciiTheme="minorHAnsi" w:cstheme="minorBidi" w:eastAsiaTheme="minorHAnsi" w:hAnsiTheme="minorHAnsi"/>
           <w:b w:val="false"/>
           <w:bCs w:val="false"/>
           <w:sz w:val="22"/>
           <w:szCs w:val="22"/>
+          <w:highlight w:val="darkCyan"/>
           <w:lang w:val="en-US" w:eastAsia="en-US" w:bidi="ar-SA"/>
         </w:rPr>
         <w:t>Create ad table</w:t>
@@ -198,6 +348,29 @@
           <w:lang w:val="en-US" w:eastAsia="en-US" w:bidi="ar-SA"/>
         </w:rPr>
         <w:t>:</w:t>
+      </w:r>
+    </w:p>
+    <w:p>
+      <w:pPr>
+        <w:pStyle w:val="Normal"/>
+        <w:numPr>
+          <w:ilvl w:val="0"/>
+          <w:numId w:val="1"/>
+        </w:numPr>
+        <w:spacing w:before="0" w:after="160"/>
+        <w:jc w:val="both"/>
+        <w:rPr>
+          <w:rFonts w:asciiTheme="minorHAnsi" w:cstheme="minorBidi" w:eastAsiaTheme="minorHAnsi" w:hAnsiTheme="minorHAnsi"/>
+          <w:highlight w:val="darkCyan"/>
+        </w:rPr>
+      </w:pPr>
+      <w:r>
+        <w:rPr>
+          <w:rFonts w:asciiTheme="minorHAnsi" w:cstheme="minorBidi" w:eastAsiaTheme="minorHAnsi" w:hAnsiTheme="minorHAnsi"/>
+          <w:highlight w:val="darkCyan"/>
+          <w:lang w:val="en-US" w:eastAsia="en-US" w:bidi="ar-SA"/>
+        </w:rPr>
+        <w:t>User name</w:t>
       </w:r>
     </w:p>
     <w:p>
@@ -215,7 +388,99 @@
         <w:rPr>
           <w:lang w:val="en-US" w:eastAsia="en-US" w:bidi="ar-SA"/>
         </w:rPr>
-        <w:t>User name</w:t>
+        <w:t>User Phone number(s)</w:t>
+      </w:r>
+    </w:p>
+    <w:p>
+      <w:pPr>
+        <w:pStyle w:val="Normal"/>
+        <w:numPr>
+          <w:ilvl w:val="0"/>
+          <w:numId w:val="1"/>
+        </w:numPr>
+        <w:spacing w:before="0" w:after="160"/>
+        <w:jc w:val="both"/>
+        <w:rPr>
+          <w:rFonts w:asciiTheme="minorHAnsi" w:cstheme="minorBidi" w:eastAsiaTheme="minorHAnsi" w:hAnsiTheme="minorHAnsi"/>
+          <w:highlight w:val="darkCyan"/>
+        </w:rPr>
+      </w:pPr>
+      <w:r>
+        <w:rPr>
+          <w:rFonts w:asciiTheme="minorHAnsi" w:cstheme="minorBidi" w:eastAsiaTheme="minorHAnsi" w:hAnsiTheme="minorHAnsi"/>
+          <w:highlight w:val="darkCyan"/>
+          <w:lang w:val="en-US" w:eastAsia="en-US" w:bidi="ar-SA"/>
+        </w:rPr>
+        <w:t>ID of the ad</w:t>
+      </w:r>
+    </w:p>
+    <w:p>
+      <w:pPr>
+        <w:pStyle w:val="Normal"/>
+        <w:numPr>
+          <w:ilvl w:val="0"/>
+          <w:numId w:val="1"/>
+        </w:numPr>
+        <w:spacing w:before="0" w:after="160"/>
+        <w:jc w:val="both"/>
+        <w:rPr>
+          <w:rFonts w:asciiTheme="minorHAnsi" w:cstheme="minorBidi" w:eastAsiaTheme="minorHAnsi" w:hAnsiTheme="minorHAnsi"/>
+          <w:highlight w:val="darkCyan"/>
+        </w:rPr>
+      </w:pPr>
+      <w:r>
+        <w:rPr>
+          <w:rFonts w:asciiTheme="minorHAnsi" w:cstheme="minorBidi" w:eastAsiaTheme="minorHAnsi" w:hAnsiTheme="minorHAnsi"/>
+          <w:highlight w:val="darkCyan"/>
+          <w:lang w:val="en-US" w:eastAsia="en-US" w:bidi="ar-SA"/>
+        </w:rPr>
+        <w:t>Title of the ad</w:t>
+      </w:r>
+    </w:p>
+    <w:p>
+      <w:pPr>
+        <w:pStyle w:val="Normal"/>
+        <w:numPr>
+          <w:ilvl w:val="0"/>
+          <w:numId w:val="1"/>
+        </w:numPr>
+        <w:spacing w:before="0" w:after="160"/>
+        <w:jc w:val="both"/>
+        <w:rPr>
+          <w:rFonts w:asciiTheme="minorHAnsi" w:cstheme="minorBidi" w:eastAsiaTheme="minorHAnsi" w:hAnsiTheme="minorHAnsi"/>
+          <w:highlight w:val="darkCyan"/>
+        </w:rPr>
+      </w:pPr>
+      <w:r>
+        <w:rPr>
+          <w:rFonts w:asciiTheme="minorHAnsi" w:cstheme="minorBidi" w:eastAsiaTheme="minorHAnsi" w:hAnsiTheme="minorHAnsi"/>
+          <w:highlight w:val="darkCyan"/>
+          <w:lang w:val="en-US" w:eastAsia="en-US" w:bidi="ar-SA"/>
+        </w:rPr>
+        <w:t>Classification, term/subterm (eg autos/alquiler)</w:t>
+      </w:r>
+    </w:p>
+    <w:p>
+      <w:pPr>
+        <w:pStyle w:val="Normal"/>
+        <w:numPr>
+          <w:ilvl w:val="0"/>
+          <w:numId w:val="1"/>
+        </w:numPr>
+        <w:spacing w:before="0" w:after="160"/>
+        <w:jc w:val="both"/>
+        <w:rPr>
+          <w:rFonts w:asciiTheme="minorHAnsi" w:cstheme="minorBidi" w:eastAsiaTheme="minorHAnsi" w:hAnsiTheme="minorHAnsi"/>
+          <w:highlight w:val="darkCyan"/>
+        </w:rPr>
+      </w:pPr>
+      <w:r>
+        <w:rPr>
+          <w:rFonts w:asciiTheme="minorHAnsi" w:cstheme="minorBidi" w:eastAsiaTheme="minorHAnsi" w:hAnsiTheme="minorHAnsi"/>
+          <w:highlight w:val="darkCyan"/>
+          <w:lang w:val="en-US" w:eastAsia="en-US" w:bidi="ar-SA"/>
+        </w:rPr>
+        <w:t>Content of the ad</w:t>
       </w:r>
     </w:p>
     <w:p>
@@ -233,7 +498,7 @@
         <w:rPr>
           <w:lang w:val="en-US" w:eastAsia="en-US" w:bidi="ar-SA"/>
         </w:rPr>
-        <w:t>User Phone number(s)</w:t>
+        <w:t>Price on the ad</w:t>
       </w:r>
     </w:p>
     <w:p>
@@ -245,13 +510,18 @@
         </w:numPr>
         <w:spacing w:before="0" w:after="160"/>
         <w:jc w:val="both"/>
-        <w:rPr/>
-      </w:pPr>
-      <w:r>
-        <w:rPr>
-          <w:lang w:val="en-US" w:eastAsia="en-US" w:bidi="ar-SA"/>
-        </w:rPr>
-        <w:t>ID of the ad</w:t>
+        <w:rPr>
+          <w:rFonts w:asciiTheme="minorHAnsi" w:cstheme="minorBidi" w:eastAsiaTheme="minorHAnsi" w:hAnsiTheme="minorHAnsi"/>
+          <w:highlight w:val="darkCyan"/>
+        </w:rPr>
+      </w:pPr>
+      <w:r>
+        <w:rPr>
+          <w:rFonts w:asciiTheme="minorHAnsi" w:cstheme="minorBidi" w:eastAsiaTheme="minorHAnsi" w:hAnsiTheme="minorHAnsi"/>
+          <w:highlight w:val="darkCyan"/>
+          <w:lang w:val="en-US" w:eastAsia="en-US" w:bidi="ar-SA"/>
+        </w:rPr>
+        <w:t>Date-time of the ad</w:t>
       </w:r>
     </w:p>
     <w:p>
@@ -263,100 +533,15 @@
         </w:numPr>
         <w:spacing w:before="0" w:after="160"/>
         <w:jc w:val="both"/>
-        <w:rPr/>
-      </w:pPr>
-      <w:r>
-        <w:rPr>
-          <w:lang w:val="en-US" w:eastAsia="en-US" w:bidi="ar-SA"/>
-        </w:rPr>
-        <w:t>Title of the ad</w:t>
-      </w:r>
-    </w:p>
-    <w:p>
-      <w:pPr>
-        <w:pStyle w:val="Normal"/>
-        <w:numPr>
-          <w:ilvl w:val="0"/>
-          <w:numId w:val="1"/>
-        </w:numPr>
-        <w:spacing w:before="0" w:after="160"/>
-        <w:jc w:val="both"/>
-        <w:rPr/>
-      </w:pPr>
-      <w:r>
-        <w:rPr>
-          <w:lang w:val="en-US" w:eastAsia="en-US" w:bidi="ar-SA"/>
-        </w:rPr>
-        <w:t>Classification, term/subterm (eg autos/alquiler)</w:t>
-      </w:r>
-    </w:p>
-    <w:p>
-      <w:pPr>
-        <w:pStyle w:val="Normal"/>
-        <w:numPr>
-          <w:ilvl w:val="0"/>
-          <w:numId w:val="1"/>
-        </w:numPr>
-        <w:spacing w:before="0" w:after="160"/>
-        <w:jc w:val="both"/>
-        <w:rPr/>
-      </w:pPr>
-      <w:r>
-        <w:rPr>
-          <w:lang w:val="en-US" w:eastAsia="en-US" w:bidi="ar-SA"/>
-        </w:rPr>
-        <w:t>Content of the ad</w:t>
-      </w:r>
-    </w:p>
-    <w:p>
-      <w:pPr>
-        <w:pStyle w:val="Normal"/>
-        <w:numPr>
-          <w:ilvl w:val="0"/>
-          <w:numId w:val="1"/>
-        </w:numPr>
-        <w:spacing w:before="0" w:after="160"/>
-        <w:jc w:val="both"/>
-        <w:rPr/>
-      </w:pPr>
-      <w:r>
-        <w:rPr>
-          <w:lang w:val="en-US" w:eastAsia="en-US" w:bidi="ar-SA"/>
-        </w:rPr>
-        <w:t>Price on the ad</w:t>
-      </w:r>
-    </w:p>
-    <w:p>
-      <w:pPr>
-        <w:pStyle w:val="Normal"/>
-        <w:numPr>
-          <w:ilvl w:val="0"/>
-          <w:numId w:val="1"/>
-        </w:numPr>
-        <w:spacing w:before="0" w:after="160"/>
-        <w:jc w:val="both"/>
-        <w:rPr/>
-      </w:pPr>
-      <w:r>
-        <w:rPr>
-          <w:lang w:val="en-US" w:eastAsia="en-US" w:bidi="ar-SA"/>
-        </w:rPr>
-        <w:t>Date-time of the ad</w:t>
-      </w:r>
-    </w:p>
-    <w:p>
-      <w:pPr>
-        <w:pStyle w:val="Normal"/>
-        <w:numPr>
-          <w:ilvl w:val="0"/>
-          <w:numId w:val="1"/>
-        </w:numPr>
-        <w:spacing w:before="0" w:after="160"/>
-        <w:jc w:val="both"/>
-        <w:rPr/>
-      </w:pPr>
-      <w:r>
-        <w:rPr>
+        <w:rPr>
+          <w:rFonts w:asciiTheme="minorHAnsi" w:cstheme="minorBidi" w:eastAsiaTheme="minorHAnsi" w:hAnsiTheme="minorHAnsi"/>
+          <w:highlight w:val="darkCyan"/>
+        </w:rPr>
+      </w:pPr>
+      <w:r>
+        <w:rPr>
+          <w:rFonts w:asciiTheme="minorHAnsi" w:cstheme="minorBidi" w:eastAsiaTheme="minorHAnsi" w:hAnsiTheme="minorHAnsi"/>
+          <w:highlight w:val="darkCyan"/>
           <w:lang w:val="en-US" w:eastAsia="en-US" w:bidi="ar-SA"/>
         </w:rPr>
         <w:t>Is the ad “autorenovable”</w:t>
@@ -501,19 +686,47 @@
         </w:numPr>
         <w:spacing w:before="0" w:after="160"/>
         <w:jc w:val="both"/>
-        <w:rPr>
-          <w:b w:val="false"/>
+        <w:rPr/>
+      </w:pPr>
+      <w:r>
+        <w:rPr>
           <w:b w:val="false"/>
           <w:bCs w:val="false"/>
-        </w:rPr>
-      </w:pPr>
+          <w:lang w:val="en-US" w:eastAsia="en-US" w:bidi="ar-SA"/>
+        </w:rPr>
+        <w:t xml:space="preserve">All ads published by the same </w:t>
+      </w:r>
       <w:r>
         <w:rPr>
           <w:b w:val="false"/>
           <w:bCs w:val="false"/>
           <w:lang w:val="en-US" w:eastAsia="en-US" w:bidi="ar-SA"/>
         </w:rPr>
-        <w:t>All ads published by the same user (identified by name/phone)</w:t>
+        <w:t>business person group</w:t>
+      </w:r>
+      <w:r>
+        <w:rPr>
+          <w:b w:val="false"/>
+          <w:bCs w:val="false"/>
+          <w:lang w:val="en-US" w:eastAsia="en-US" w:bidi="ar-SA"/>
+        </w:rPr>
+        <w:t xml:space="preserve"> (identified by </w:t>
+      </w:r>
+      <w:r>
+        <w:rPr>
+          <w:b w:val="false"/>
+          <w:bCs w:val="false"/>
+          <w:lang w:val="en-US" w:eastAsia="en-US" w:bidi="ar-SA"/>
+        </w:rPr>
+        <w:t>co-appearing phones</w:t>
+      </w:r>
+      <w:r>
+        <w:rPr>
+          <w:b w:val="false"/>
+          <w:bCs w:val="false"/>
+          <w:lang w:val="en-US" w:eastAsia="en-US" w:bidi="ar-SA"/>
+        </w:rPr>
+        <w:t>)</w:t>
       </w:r>
     </w:p>
     <w:p>
@@ -603,7 +816,19 @@
         <w:rPr>
           <w:lang w:val="en-US" w:eastAsia="en-US" w:bidi="ar-SA"/>
         </w:rPr>
-        <w:t>Use a decision tree or a random forest to predict the classification of an advert from its title and content. Probably a good way would be to give the tree a bag of words with title and content merged. Although the site has a lot of missclassified ads, most of them are good. Perhaps in the future we could find a way of cleaning missclassified ads and training a better model.</w:t>
+        <w:t>Use a decision tree or a random forest to predict the classification of an advert from its title and content. Probably a good way would be to give the tree a bag of words with title and content merged. Although the site has a lot of mis</w:t>
+      </w:r>
+      <w:r>
+        <w:rPr>
+          <w:lang w:val="en-US" w:eastAsia="en-US" w:bidi="ar-SA"/>
+        </w:rPr>
+        <w:t>s</w:t>
+      </w:r>
+      <w:r>
+        <w:rPr>
+          <w:lang w:val="en-US" w:eastAsia="en-US" w:bidi="ar-SA"/>
+        </w:rPr>
+        <w:t>classified ads, most of them are good. Perhaps in the future we could find a way of cleaning missclassified ads and training a better model.</w:t>
       </w:r>
     </w:p>
     <w:p>
@@ -1535,6 +1760,7 @@
       </w:pPr>
       <w:rPr>
         <w:rFonts w:ascii="Symbol" w:hAnsi="Symbol" w:cs="Symbol" w:hint="default"/>
+        <w:b w:val="false"/>
         <w:rFonts w:cs="OpenSymbol"/>
       </w:rPr>
     </w:lvl>
@@ -1668,6 +1894,152 @@
     </w:lvl>
   </w:abstractNum>
   <w:abstractNum w:abstractNumId="8">
+    <w:lvl w:ilvl="0">
+      <w:start w:val="1"/>
+      <w:numFmt w:val="bullet"/>
+      <w:lvlText w:val=""/>
+      <w:lvlJc w:val="left"/>
+      <w:pPr>
+        <w:tabs>
+          <w:tab w:val="num" w:pos="720"/>
+        </w:tabs>
+        <w:ind w:left="720" w:hanging="360"/>
+      </w:pPr>
+      <w:rPr>
+        <w:rFonts w:ascii="Symbol" w:hAnsi="Symbol" w:cs="Symbol" w:hint="default"/>
+        <w:rFonts w:cs="OpenSymbol"/>
+      </w:rPr>
+    </w:lvl>
+    <w:lvl w:ilvl="1">
+      <w:start w:val="1"/>
+      <w:numFmt w:val="bullet"/>
+      <w:lvlText w:val="◦"/>
+      <w:lvlJc w:val="left"/>
+      <w:pPr>
+        <w:tabs>
+          <w:tab w:val="num" w:pos="1080"/>
+        </w:tabs>
+        <w:ind w:left="1080" w:hanging="360"/>
+      </w:pPr>
+      <w:rPr>
+        <w:rFonts w:ascii="OpenSymbol" w:hAnsi="OpenSymbol" w:cs="OpenSymbol" w:hint="default"/>
+        <w:rFonts w:cs="OpenSymbol"/>
+      </w:rPr>
+    </w:lvl>
+    <w:lvl w:ilvl="2">
+      <w:start w:val="1"/>
+      <w:numFmt w:val="bullet"/>
+      <w:lvlText w:val="▪"/>
+      <w:lvlJc w:val="left"/>
+      <w:pPr>
+        <w:tabs>
+          <w:tab w:val="num" w:pos="1440"/>
+        </w:tabs>
+        <w:ind w:left="1440" w:hanging="360"/>
+      </w:pPr>
+      <w:rPr>
+        <w:rFonts w:ascii="OpenSymbol" w:hAnsi="OpenSymbol" w:cs="OpenSymbol" w:hint="default"/>
+        <w:rFonts w:cs="OpenSymbol"/>
+      </w:rPr>
+    </w:lvl>
+    <w:lvl w:ilvl="3">
+      <w:start w:val="1"/>
+      <w:numFmt w:val="bullet"/>
+      <w:lvlText w:val=""/>
+      <w:lvlJc w:val="left"/>
+      <w:pPr>
+        <w:tabs>
+          <w:tab w:val="num" w:pos="1800"/>
+        </w:tabs>
+        <w:ind w:left="1800" w:hanging="360"/>
+      </w:pPr>
+      <w:rPr>
+        <w:rFonts w:ascii="Symbol" w:hAnsi="Symbol" w:cs="Symbol" w:hint="default"/>
+        <w:rFonts w:cs="OpenSymbol"/>
+      </w:rPr>
+    </w:lvl>
+    <w:lvl w:ilvl="4">
+      <w:start w:val="1"/>
+      <w:numFmt w:val="bullet"/>
+      <w:lvlText w:val="◦"/>
+      <w:lvlJc w:val="left"/>
+      <w:pPr>
+        <w:tabs>
+          <w:tab w:val="num" w:pos="2160"/>
+        </w:tabs>
+        <w:ind w:left="2160" w:hanging="360"/>
+      </w:pPr>
+      <w:rPr>
+        <w:rFonts w:ascii="OpenSymbol" w:hAnsi="OpenSymbol" w:cs="OpenSymbol" w:hint="default"/>
+        <w:rFonts w:cs="OpenSymbol"/>
+      </w:rPr>
+    </w:lvl>
+    <w:lvl w:ilvl="5">
+      <w:start w:val="1"/>
+      <w:numFmt w:val="bullet"/>
+      <w:lvlText w:val="▪"/>
+      <w:lvlJc w:val="left"/>
+      <w:pPr>
+        <w:tabs>
+          <w:tab w:val="num" w:pos="2520"/>
+        </w:tabs>
+        <w:ind w:left="2520" w:hanging="360"/>
+      </w:pPr>
+      <w:rPr>
+        <w:rFonts w:ascii="OpenSymbol" w:hAnsi="OpenSymbol" w:cs="OpenSymbol" w:hint="default"/>
+        <w:rFonts w:cs="OpenSymbol"/>
+      </w:rPr>
+    </w:lvl>
+    <w:lvl w:ilvl="6">
+      <w:start w:val="1"/>
+      <w:numFmt w:val="bullet"/>
+      <w:lvlText w:val=""/>
+      <w:lvlJc w:val="left"/>
+      <w:pPr>
+        <w:tabs>
+          <w:tab w:val="num" w:pos="2880"/>
+        </w:tabs>
+        <w:ind w:left="2880" w:hanging="360"/>
+      </w:pPr>
+      <w:rPr>
+        <w:rFonts w:ascii="Symbol" w:hAnsi="Symbol" w:cs="Symbol" w:hint="default"/>
+        <w:rFonts w:cs="OpenSymbol"/>
+      </w:rPr>
+    </w:lvl>
+    <w:lvl w:ilvl="7">
+      <w:start w:val="1"/>
+      <w:numFmt w:val="bullet"/>
+      <w:lvlText w:val="◦"/>
+      <w:lvlJc w:val="left"/>
+      <w:pPr>
+        <w:tabs>
+          <w:tab w:val="num" w:pos="3240"/>
+        </w:tabs>
+        <w:ind w:left="3240" w:hanging="360"/>
+      </w:pPr>
+      <w:rPr>
+        <w:rFonts w:ascii="OpenSymbol" w:hAnsi="OpenSymbol" w:cs="OpenSymbol" w:hint="default"/>
+        <w:rFonts w:cs="OpenSymbol"/>
+      </w:rPr>
+    </w:lvl>
+    <w:lvl w:ilvl="8">
+      <w:start w:val="1"/>
+      <w:numFmt w:val="bullet"/>
+      <w:lvlText w:val="▪"/>
+      <w:lvlJc w:val="left"/>
+      <w:pPr>
+        <w:tabs>
+          <w:tab w:val="num" w:pos="3600"/>
+        </w:tabs>
+        <w:ind w:left="3600" w:hanging="360"/>
+      </w:pPr>
+      <w:rPr>
+        <w:rFonts w:ascii="OpenSymbol" w:hAnsi="OpenSymbol" w:cs="OpenSymbol" w:hint="default"/>
+        <w:rFonts w:cs="OpenSymbol"/>
+      </w:rPr>
+    </w:lvl>
+  </w:abstractNum>
+  <w:abstractNum w:abstractNumId="9">
     <w:lvl w:ilvl="0">
       <w:start w:val="1"/>
       <w:numFmt w:val="none"/>
@@ -1782,6 +2154,9 @@
   </w:num>
   <w:num w:numId="8">
     <w:abstractNumId w:val="8"/>
+  </w:num>
+  <w:num w:numId="9">
+    <w:abstractNumId w:val="9"/>
   </w:num>
 </w:numbering>
 </file>
@@ -2530,6 +2905,835 @@
       <w:rFonts w:cs="OpenSymbol"/>
     </w:rPr>
   </w:style>
+  <w:style w:type="character" w:styleId="ListLabel46">
+    <w:name w:val="ListLabel 46"/>
+    <w:qFormat/>
+    <w:rPr>
+      <w:rFonts w:cs="OpenSymbol"/>
+    </w:rPr>
+  </w:style>
+  <w:style w:type="character" w:styleId="ListLabel47">
+    <w:name w:val="ListLabel 47"/>
+    <w:qFormat/>
+    <w:rPr>
+      <w:rFonts w:cs="OpenSymbol"/>
+    </w:rPr>
+  </w:style>
+  <w:style w:type="character" w:styleId="ListLabel48">
+    <w:name w:val="ListLabel 48"/>
+    <w:qFormat/>
+    <w:rPr>
+      <w:rFonts w:cs="OpenSymbol"/>
+    </w:rPr>
+  </w:style>
+  <w:style w:type="character" w:styleId="ListLabel49">
+    <w:name w:val="ListLabel 49"/>
+    <w:qFormat/>
+    <w:rPr>
+      <w:rFonts w:cs="OpenSymbol"/>
+    </w:rPr>
+  </w:style>
+  <w:style w:type="character" w:styleId="ListLabel50">
+    <w:name w:val="ListLabel 50"/>
+    <w:qFormat/>
+    <w:rPr>
+      <w:rFonts w:cs="OpenSymbol"/>
+    </w:rPr>
+  </w:style>
+  <w:style w:type="character" w:styleId="ListLabel51">
+    <w:name w:val="ListLabel 51"/>
+    <w:qFormat/>
+    <w:rPr>
+      <w:rFonts w:cs="OpenSymbol"/>
+    </w:rPr>
+  </w:style>
+  <w:style w:type="character" w:styleId="ListLabel52">
+    <w:name w:val="ListLabel 52"/>
+    <w:qFormat/>
+    <w:rPr>
+      <w:rFonts w:cs="OpenSymbol"/>
+    </w:rPr>
+  </w:style>
+  <w:style w:type="character" w:styleId="ListLabel53">
+    <w:name w:val="ListLabel 53"/>
+    <w:qFormat/>
+    <w:rPr>
+      <w:rFonts w:cs="OpenSymbol"/>
+    </w:rPr>
+  </w:style>
+  <w:style w:type="character" w:styleId="ListLabel54">
+    <w:name w:val="ListLabel 54"/>
+    <w:qFormat/>
+    <w:rPr>
+      <w:rFonts w:cs="OpenSymbol"/>
+    </w:rPr>
+  </w:style>
+  <w:style w:type="character" w:styleId="ListLabel55">
+    <w:name w:val="ListLabel 55"/>
+    <w:qFormat/>
+    <w:rPr>
+      <w:rFonts w:cs="OpenSymbol"/>
+      <w:b w:val="false"/>
+      <w:sz w:val="22"/>
+    </w:rPr>
+  </w:style>
+  <w:style w:type="character" w:styleId="ListLabel56">
+    <w:name w:val="ListLabel 56"/>
+    <w:qFormat/>
+    <w:rPr>
+      <w:rFonts w:cs="OpenSymbol"/>
+    </w:rPr>
+  </w:style>
+  <w:style w:type="character" w:styleId="ListLabel57">
+    <w:name w:val="ListLabel 57"/>
+    <w:qFormat/>
+    <w:rPr>
+      <w:rFonts w:cs="OpenSymbol"/>
+    </w:rPr>
+  </w:style>
+  <w:style w:type="character" w:styleId="ListLabel58">
+    <w:name w:val="ListLabel 58"/>
+    <w:qFormat/>
+    <w:rPr>
+      <w:rFonts w:cs="OpenSymbol"/>
+    </w:rPr>
+  </w:style>
+  <w:style w:type="character" w:styleId="ListLabel59">
+    <w:name w:val="ListLabel 59"/>
+    <w:qFormat/>
+    <w:rPr>
+      <w:rFonts w:cs="OpenSymbol"/>
+    </w:rPr>
+  </w:style>
+  <w:style w:type="character" w:styleId="ListLabel60">
+    <w:name w:val="ListLabel 60"/>
+    <w:qFormat/>
+    <w:rPr>
+      <w:rFonts w:cs="OpenSymbol"/>
+    </w:rPr>
+  </w:style>
+  <w:style w:type="character" w:styleId="ListLabel61">
+    <w:name w:val="ListLabel 61"/>
+    <w:qFormat/>
+    <w:rPr>
+      <w:rFonts w:cs="OpenSymbol"/>
+    </w:rPr>
+  </w:style>
+  <w:style w:type="character" w:styleId="ListLabel62">
+    <w:name w:val="ListLabel 62"/>
+    <w:qFormat/>
+    <w:rPr>
+      <w:rFonts w:cs="OpenSymbol"/>
+    </w:rPr>
+  </w:style>
+  <w:style w:type="character" w:styleId="ListLabel63">
+    <w:name w:val="ListLabel 63"/>
+    <w:qFormat/>
+    <w:rPr>
+      <w:rFonts w:cs="OpenSymbol"/>
+    </w:rPr>
+  </w:style>
+  <w:style w:type="character" w:styleId="ListLabel64">
+    <w:name w:val="ListLabel 64"/>
+    <w:qFormat/>
+    <w:rPr>
+      <w:rFonts w:cs="OpenSymbol"/>
+    </w:rPr>
+  </w:style>
+  <w:style w:type="character" w:styleId="ListLabel65">
+    <w:name w:val="ListLabel 65"/>
+    <w:qFormat/>
+    <w:rPr>
+      <w:rFonts w:cs="OpenSymbol"/>
+    </w:rPr>
+  </w:style>
+  <w:style w:type="character" w:styleId="ListLabel66">
+    <w:name w:val="ListLabel 66"/>
+    <w:qFormat/>
+    <w:rPr>
+      <w:rFonts w:cs="OpenSymbol"/>
+    </w:rPr>
+  </w:style>
+  <w:style w:type="character" w:styleId="ListLabel67">
+    <w:name w:val="ListLabel 67"/>
+    <w:qFormat/>
+    <w:rPr>
+      <w:rFonts w:cs="OpenSymbol"/>
+    </w:rPr>
+  </w:style>
+  <w:style w:type="character" w:styleId="ListLabel68">
+    <w:name w:val="ListLabel 68"/>
+    <w:qFormat/>
+    <w:rPr>
+      <w:rFonts w:cs="OpenSymbol"/>
+    </w:rPr>
+  </w:style>
+  <w:style w:type="character" w:styleId="ListLabel69">
+    <w:name w:val="ListLabel 69"/>
+    <w:qFormat/>
+    <w:rPr>
+      <w:rFonts w:cs="OpenSymbol"/>
+    </w:rPr>
+  </w:style>
+  <w:style w:type="character" w:styleId="ListLabel70">
+    <w:name w:val="ListLabel 70"/>
+    <w:qFormat/>
+    <w:rPr>
+      <w:rFonts w:cs="OpenSymbol"/>
+    </w:rPr>
+  </w:style>
+  <w:style w:type="character" w:styleId="ListLabel71">
+    <w:name w:val="ListLabel 71"/>
+    <w:qFormat/>
+    <w:rPr>
+      <w:rFonts w:cs="OpenSymbol"/>
+    </w:rPr>
+  </w:style>
+  <w:style w:type="character" w:styleId="ListLabel72">
+    <w:name w:val="ListLabel 72"/>
+    <w:qFormat/>
+    <w:rPr>
+      <w:rFonts w:cs="OpenSymbol"/>
+    </w:rPr>
+  </w:style>
+  <w:style w:type="character" w:styleId="ListLabel73">
+    <w:name w:val="ListLabel 73"/>
+    <w:qFormat/>
+    <w:rPr>
+      <w:rFonts w:cs="OpenSymbol"/>
+      <w:b w:val="false"/>
+    </w:rPr>
+  </w:style>
+  <w:style w:type="character" w:styleId="ListLabel74">
+    <w:name w:val="ListLabel 74"/>
+    <w:qFormat/>
+    <w:rPr>
+      <w:rFonts w:cs="OpenSymbol"/>
+    </w:rPr>
+  </w:style>
+  <w:style w:type="character" w:styleId="ListLabel75">
+    <w:name w:val="ListLabel 75"/>
+    <w:qFormat/>
+    <w:rPr>
+      <w:rFonts w:cs="OpenSymbol"/>
+    </w:rPr>
+  </w:style>
+  <w:style w:type="character" w:styleId="ListLabel76">
+    <w:name w:val="ListLabel 76"/>
+    <w:qFormat/>
+    <w:rPr>
+      <w:rFonts w:cs="OpenSymbol"/>
+    </w:rPr>
+  </w:style>
+  <w:style w:type="character" w:styleId="ListLabel77">
+    <w:name w:val="ListLabel 77"/>
+    <w:qFormat/>
+    <w:rPr>
+      <w:rFonts w:cs="OpenSymbol"/>
+    </w:rPr>
+  </w:style>
+  <w:style w:type="character" w:styleId="ListLabel78">
+    <w:name w:val="ListLabel 78"/>
+    <w:qFormat/>
+    <w:rPr>
+      <w:rFonts w:cs="OpenSymbol"/>
+    </w:rPr>
+  </w:style>
+  <w:style w:type="character" w:styleId="ListLabel79">
+    <w:name w:val="ListLabel 79"/>
+    <w:qFormat/>
+    <w:rPr>
+      <w:rFonts w:cs="OpenSymbol"/>
+    </w:rPr>
+  </w:style>
+  <w:style w:type="character" w:styleId="ListLabel80">
+    <w:name w:val="ListLabel 80"/>
+    <w:qFormat/>
+    <w:rPr>
+      <w:rFonts w:cs="OpenSymbol"/>
+    </w:rPr>
+  </w:style>
+  <w:style w:type="character" w:styleId="ListLabel81">
+    <w:name w:val="ListLabel 81"/>
+    <w:qFormat/>
+    <w:rPr>
+      <w:rFonts w:cs="OpenSymbol"/>
+    </w:rPr>
+  </w:style>
+  <w:style w:type="character" w:styleId="ListLabel82">
+    <w:name w:val="ListLabel 82"/>
+    <w:qFormat/>
+    <w:rPr>
+      <w:rFonts w:cs="OpenSymbol"/>
+      <w:b w:val="false"/>
+    </w:rPr>
+  </w:style>
+  <w:style w:type="character" w:styleId="ListLabel83">
+    <w:name w:val="ListLabel 83"/>
+    <w:qFormat/>
+    <w:rPr>
+      <w:rFonts w:cs="OpenSymbol"/>
+    </w:rPr>
+  </w:style>
+  <w:style w:type="character" w:styleId="ListLabel84">
+    <w:name w:val="ListLabel 84"/>
+    <w:qFormat/>
+    <w:rPr>
+      <w:rFonts w:cs="OpenSymbol"/>
+    </w:rPr>
+  </w:style>
+  <w:style w:type="character" w:styleId="ListLabel85">
+    <w:name w:val="ListLabel 85"/>
+    <w:qFormat/>
+    <w:rPr>
+      <w:rFonts w:cs="OpenSymbol"/>
+    </w:rPr>
+  </w:style>
+  <w:style w:type="character" w:styleId="ListLabel86">
+    <w:name w:val="ListLabel 86"/>
+    <w:qFormat/>
+    <w:rPr>
+      <w:rFonts w:cs="OpenSymbol"/>
+    </w:rPr>
+  </w:style>
+  <w:style w:type="character" w:styleId="ListLabel87">
+    <w:name w:val="ListLabel 87"/>
+    <w:qFormat/>
+    <w:rPr>
+      <w:rFonts w:cs="OpenSymbol"/>
+    </w:rPr>
+  </w:style>
+  <w:style w:type="character" w:styleId="ListLabel88">
+    <w:name w:val="ListLabel 88"/>
+    <w:qFormat/>
+    <w:rPr>
+      <w:rFonts w:cs="OpenSymbol"/>
+    </w:rPr>
+  </w:style>
+  <w:style w:type="character" w:styleId="ListLabel89">
+    <w:name w:val="ListLabel 89"/>
+    <w:qFormat/>
+    <w:rPr>
+      <w:rFonts w:cs="OpenSymbol"/>
+    </w:rPr>
+  </w:style>
+  <w:style w:type="character" w:styleId="ListLabel90">
+    <w:name w:val="ListLabel 90"/>
+    <w:qFormat/>
+    <w:rPr>
+      <w:rFonts w:cs="OpenSymbol"/>
+    </w:rPr>
+  </w:style>
+  <w:style w:type="character" w:styleId="ListLabel91">
+    <w:name w:val="ListLabel 91"/>
+    <w:qFormat/>
+    <w:rPr>
+      <w:rFonts w:cs="OpenSymbol"/>
+      <w:b w:val="false"/>
+    </w:rPr>
+  </w:style>
+  <w:style w:type="character" w:styleId="ListLabel92">
+    <w:name w:val="ListLabel 92"/>
+    <w:qFormat/>
+    <w:rPr>
+      <w:rFonts w:cs="OpenSymbol"/>
+    </w:rPr>
+  </w:style>
+  <w:style w:type="character" w:styleId="ListLabel93">
+    <w:name w:val="ListLabel 93"/>
+    <w:qFormat/>
+    <w:rPr>
+      <w:rFonts w:cs="OpenSymbol"/>
+    </w:rPr>
+  </w:style>
+  <w:style w:type="character" w:styleId="ListLabel94">
+    <w:name w:val="ListLabel 94"/>
+    <w:qFormat/>
+    <w:rPr>
+      <w:rFonts w:cs="OpenSymbol"/>
+    </w:rPr>
+  </w:style>
+  <w:style w:type="character" w:styleId="ListLabel95">
+    <w:name w:val="ListLabel 95"/>
+    <w:qFormat/>
+    <w:rPr>
+      <w:rFonts w:cs="OpenSymbol"/>
+    </w:rPr>
+  </w:style>
+  <w:style w:type="character" w:styleId="ListLabel96">
+    <w:name w:val="ListLabel 96"/>
+    <w:qFormat/>
+    <w:rPr>
+      <w:rFonts w:cs="OpenSymbol"/>
+    </w:rPr>
+  </w:style>
+  <w:style w:type="character" w:styleId="ListLabel97">
+    <w:name w:val="ListLabel 97"/>
+    <w:qFormat/>
+    <w:rPr>
+      <w:rFonts w:cs="OpenSymbol"/>
+    </w:rPr>
+  </w:style>
+  <w:style w:type="character" w:styleId="ListLabel98">
+    <w:name w:val="ListLabel 98"/>
+    <w:qFormat/>
+    <w:rPr>
+      <w:rFonts w:cs="OpenSymbol"/>
+    </w:rPr>
+  </w:style>
+  <w:style w:type="character" w:styleId="ListLabel99">
+    <w:name w:val="ListLabel 99"/>
+    <w:qFormat/>
+    <w:rPr>
+      <w:rFonts w:cs="OpenSymbol"/>
+    </w:rPr>
+  </w:style>
+  <w:style w:type="character" w:styleId="ListLabel100">
+    <w:name w:val="ListLabel 100"/>
+    <w:qFormat/>
+    <w:rPr>
+      <w:rFonts w:cs="OpenSymbol"/>
+    </w:rPr>
+  </w:style>
+  <w:style w:type="character" w:styleId="ListLabel101">
+    <w:name w:val="ListLabel 101"/>
+    <w:qFormat/>
+    <w:rPr>
+      <w:rFonts w:cs="OpenSymbol"/>
+    </w:rPr>
+  </w:style>
+  <w:style w:type="character" w:styleId="ListLabel102">
+    <w:name w:val="ListLabel 102"/>
+    <w:qFormat/>
+    <w:rPr>
+      <w:rFonts w:cs="OpenSymbol"/>
+    </w:rPr>
+  </w:style>
+  <w:style w:type="character" w:styleId="ListLabel103">
+    <w:name w:val="ListLabel 103"/>
+    <w:qFormat/>
+    <w:rPr>
+      <w:rFonts w:cs="OpenSymbol"/>
+    </w:rPr>
+  </w:style>
+  <w:style w:type="character" w:styleId="ListLabel104">
+    <w:name w:val="ListLabel 104"/>
+    <w:qFormat/>
+    <w:rPr>
+      <w:rFonts w:cs="OpenSymbol"/>
+    </w:rPr>
+  </w:style>
+  <w:style w:type="character" w:styleId="ListLabel105">
+    <w:name w:val="ListLabel 105"/>
+    <w:qFormat/>
+    <w:rPr>
+      <w:rFonts w:cs="OpenSymbol"/>
+    </w:rPr>
+  </w:style>
+  <w:style w:type="character" w:styleId="ListLabel106">
+    <w:name w:val="ListLabel 106"/>
+    <w:qFormat/>
+    <w:rPr>
+      <w:rFonts w:cs="OpenSymbol"/>
+    </w:rPr>
+  </w:style>
+  <w:style w:type="character" w:styleId="ListLabel107">
+    <w:name w:val="ListLabel 107"/>
+    <w:qFormat/>
+    <w:rPr>
+      <w:rFonts w:cs="OpenSymbol"/>
+    </w:rPr>
+  </w:style>
+  <w:style w:type="character" w:styleId="ListLabel108">
+    <w:name w:val="ListLabel 108"/>
+    <w:qFormat/>
+    <w:rPr>
+      <w:rFonts w:cs="OpenSymbol"/>
+    </w:rPr>
+  </w:style>
+  <w:style w:type="character" w:styleId="ListLabel109">
+    <w:name w:val="ListLabel 109"/>
+    <w:qFormat/>
+    <w:rPr>
+      <w:rFonts w:cs="OpenSymbol"/>
+      <w:b w:val="false"/>
+      <w:sz w:val="22"/>
+    </w:rPr>
+  </w:style>
+  <w:style w:type="character" w:styleId="ListLabel110">
+    <w:name w:val="ListLabel 110"/>
+    <w:qFormat/>
+    <w:rPr>
+      <w:rFonts w:cs="OpenSymbol"/>
+    </w:rPr>
+  </w:style>
+  <w:style w:type="character" w:styleId="ListLabel111">
+    <w:name w:val="ListLabel 111"/>
+    <w:qFormat/>
+    <w:rPr>
+      <w:rFonts w:cs="OpenSymbol"/>
+    </w:rPr>
+  </w:style>
+  <w:style w:type="character" w:styleId="ListLabel112">
+    <w:name w:val="ListLabel 112"/>
+    <w:qFormat/>
+    <w:rPr>
+      <w:rFonts w:cs="OpenSymbol"/>
+    </w:rPr>
+  </w:style>
+  <w:style w:type="character" w:styleId="ListLabel113">
+    <w:name w:val="ListLabel 113"/>
+    <w:qFormat/>
+    <w:rPr>
+      <w:rFonts w:cs="OpenSymbol"/>
+    </w:rPr>
+  </w:style>
+  <w:style w:type="character" w:styleId="ListLabel114">
+    <w:name w:val="ListLabel 114"/>
+    <w:qFormat/>
+    <w:rPr>
+      <w:rFonts w:cs="OpenSymbol"/>
+    </w:rPr>
+  </w:style>
+  <w:style w:type="character" w:styleId="ListLabel115">
+    <w:name w:val="ListLabel 115"/>
+    <w:qFormat/>
+    <w:rPr>
+      <w:rFonts w:cs="OpenSymbol"/>
+    </w:rPr>
+  </w:style>
+  <w:style w:type="character" w:styleId="ListLabel116">
+    <w:name w:val="ListLabel 116"/>
+    <w:qFormat/>
+    <w:rPr>
+      <w:rFonts w:cs="OpenSymbol"/>
+    </w:rPr>
+  </w:style>
+  <w:style w:type="character" w:styleId="ListLabel117">
+    <w:name w:val="ListLabel 117"/>
+    <w:qFormat/>
+    <w:rPr>
+      <w:rFonts w:cs="OpenSymbol"/>
+    </w:rPr>
+  </w:style>
+  <w:style w:type="character" w:styleId="ListLabel118">
+    <w:name w:val="ListLabel 118"/>
+    <w:qFormat/>
+    <w:rPr>
+      <w:rFonts w:cs="OpenSymbol"/>
+    </w:rPr>
+  </w:style>
+  <w:style w:type="character" w:styleId="ListLabel119">
+    <w:name w:val="ListLabel 119"/>
+    <w:qFormat/>
+    <w:rPr>
+      <w:rFonts w:cs="OpenSymbol"/>
+    </w:rPr>
+  </w:style>
+  <w:style w:type="character" w:styleId="ListLabel120">
+    <w:name w:val="ListLabel 120"/>
+    <w:qFormat/>
+    <w:rPr>
+      <w:rFonts w:cs="OpenSymbol"/>
+    </w:rPr>
+  </w:style>
+  <w:style w:type="character" w:styleId="ListLabel121">
+    <w:name w:val="ListLabel 121"/>
+    <w:qFormat/>
+    <w:rPr>
+      <w:rFonts w:cs="OpenSymbol"/>
+    </w:rPr>
+  </w:style>
+  <w:style w:type="character" w:styleId="ListLabel122">
+    <w:name w:val="ListLabel 122"/>
+    <w:qFormat/>
+    <w:rPr>
+      <w:rFonts w:cs="OpenSymbol"/>
+    </w:rPr>
+  </w:style>
+  <w:style w:type="character" w:styleId="ListLabel123">
+    <w:name w:val="ListLabel 123"/>
+    <w:qFormat/>
+    <w:rPr>
+      <w:rFonts w:cs="OpenSymbol"/>
+    </w:rPr>
+  </w:style>
+  <w:style w:type="character" w:styleId="ListLabel124">
+    <w:name w:val="ListLabel 124"/>
+    <w:qFormat/>
+    <w:rPr>
+      <w:rFonts w:cs="OpenSymbol"/>
+    </w:rPr>
+  </w:style>
+  <w:style w:type="character" w:styleId="ListLabel125">
+    <w:name w:val="ListLabel 125"/>
+    <w:qFormat/>
+    <w:rPr>
+      <w:rFonts w:cs="OpenSymbol"/>
+    </w:rPr>
+  </w:style>
+  <w:style w:type="character" w:styleId="ListLabel126">
+    <w:name w:val="ListLabel 126"/>
+    <w:qFormat/>
+    <w:rPr>
+      <w:rFonts w:cs="OpenSymbol"/>
+    </w:rPr>
+  </w:style>
+  <w:style w:type="character" w:styleId="ListLabel127">
+    <w:name w:val="ListLabel 127"/>
+    <w:qFormat/>
+    <w:rPr>
+      <w:rFonts w:cs="OpenSymbol"/>
+      <w:b w:val="false"/>
+    </w:rPr>
+  </w:style>
+  <w:style w:type="character" w:styleId="ListLabel128">
+    <w:name w:val="ListLabel 128"/>
+    <w:qFormat/>
+    <w:rPr>
+      <w:rFonts w:cs="OpenSymbol"/>
+    </w:rPr>
+  </w:style>
+  <w:style w:type="character" w:styleId="ListLabel129">
+    <w:name w:val="ListLabel 129"/>
+    <w:qFormat/>
+    <w:rPr>
+      <w:rFonts w:cs="OpenSymbol"/>
+    </w:rPr>
+  </w:style>
+  <w:style w:type="character" w:styleId="ListLabel130">
+    <w:name w:val="ListLabel 130"/>
+    <w:qFormat/>
+    <w:rPr>
+      <w:rFonts w:cs="OpenSymbol"/>
+    </w:rPr>
+  </w:style>
+  <w:style w:type="character" w:styleId="ListLabel131">
+    <w:name w:val="ListLabel 131"/>
+    <w:qFormat/>
+    <w:rPr>
+      <w:rFonts w:cs="OpenSymbol"/>
+    </w:rPr>
+  </w:style>
+  <w:style w:type="character" w:styleId="ListLabel132">
+    <w:name w:val="ListLabel 132"/>
+    <w:qFormat/>
+    <w:rPr>
+      <w:rFonts w:cs="OpenSymbol"/>
+    </w:rPr>
+  </w:style>
+  <w:style w:type="character" w:styleId="ListLabel133">
+    <w:name w:val="ListLabel 133"/>
+    <w:qFormat/>
+    <w:rPr>
+      <w:rFonts w:cs="OpenSymbol"/>
+    </w:rPr>
+  </w:style>
+  <w:style w:type="character" w:styleId="ListLabel134">
+    <w:name w:val="ListLabel 134"/>
+    <w:qFormat/>
+    <w:rPr>
+      <w:rFonts w:cs="OpenSymbol"/>
+    </w:rPr>
+  </w:style>
+  <w:style w:type="character" w:styleId="ListLabel135">
+    <w:name w:val="ListLabel 135"/>
+    <w:qFormat/>
+    <w:rPr>
+      <w:rFonts w:cs="OpenSymbol"/>
+    </w:rPr>
+  </w:style>
+  <w:style w:type="character" w:styleId="ListLabel136">
+    <w:name w:val="ListLabel 136"/>
+    <w:qFormat/>
+    <w:rPr>
+      <w:rFonts w:cs="OpenSymbol"/>
+      <w:b w:val="false"/>
+    </w:rPr>
+  </w:style>
+  <w:style w:type="character" w:styleId="ListLabel137">
+    <w:name w:val="ListLabel 137"/>
+    <w:qFormat/>
+    <w:rPr>
+      <w:rFonts w:cs="OpenSymbol"/>
+    </w:rPr>
+  </w:style>
+  <w:style w:type="character" w:styleId="ListLabel138">
+    <w:name w:val="ListLabel 138"/>
+    <w:qFormat/>
+    <w:rPr>
+      <w:rFonts w:cs="OpenSymbol"/>
+    </w:rPr>
+  </w:style>
+  <w:style w:type="character" w:styleId="ListLabel139">
+    <w:name w:val="ListLabel 139"/>
+    <w:qFormat/>
+    <w:rPr>
+      <w:rFonts w:cs="OpenSymbol"/>
+    </w:rPr>
+  </w:style>
+  <w:style w:type="character" w:styleId="ListLabel140">
+    <w:name w:val="ListLabel 140"/>
+    <w:qFormat/>
+    <w:rPr>
+      <w:rFonts w:cs="OpenSymbol"/>
+    </w:rPr>
+  </w:style>
+  <w:style w:type="character" w:styleId="ListLabel141">
+    <w:name w:val="ListLabel 141"/>
+    <w:qFormat/>
+    <w:rPr>
+      <w:rFonts w:cs="OpenSymbol"/>
+    </w:rPr>
+  </w:style>
+  <w:style w:type="character" w:styleId="ListLabel142">
+    <w:name w:val="ListLabel 142"/>
+    <w:qFormat/>
+    <w:rPr>
+      <w:rFonts w:cs="OpenSymbol"/>
+    </w:rPr>
+  </w:style>
+  <w:style w:type="character" w:styleId="ListLabel143">
+    <w:name w:val="ListLabel 143"/>
+    <w:qFormat/>
+    <w:rPr>
+      <w:rFonts w:cs="OpenSymbol"/>
+    </w:rPr>
+  </w:style>
+  <w:style w:type="character" w:styleId="ListLabel144">
+    <w:name w:val="ListLabel 144"/>
+    <w:qFormat/>
+    <w:rPr>
+      <w:rFonts w:cs="OpenSymbol"/>
+    </w:rPr>
+  </w:style>
+  <w:style w:type="character" w:styleId="ListLabel145">
+    <w:name w:val="ListLabel 145"/>
+    <w:qFormat/>
+    <w:rPr>
+      <w:rFonts w:cs="OpenSymbol"/>
+      <w:b w:val="false"/>
+    </w:rPr>
+  </w:style>
+  <w:style w:type="character" w:styleId="ListLabel146">
+    <w:name w:val="ListLabel 146"/>
+    <w:qFormat/>
+    <w:rPr>
+      <w:rFonts w:cs="OpenSymbol"/>
+    </w:rPr>
+  </w:style>
+  <w:style w:type="character" w:styleId="ListLabel147">
+    <w:name w:val="ListLabel 147"/>
+    <w:qFormat/>
+    <w:rPr>
+      <w:rFonts w:cs="OpenSymbol"/>
+    </w:rPr>
+  </w:style>
+  <w:style w:type="character" w:styleId="ListLabel148">
+    <w:name w:val="ListLabel 148"/>
+    <w:qFormat/>
+    <w:rPr>
+      <w:rFonts w:cs="OpenSymbol"/>
+    </w:rPr>
+  </w:style>
+  <w:style w:type="character" w:styleId="ListLabel149">
+    <w:name w:val="ListLabel 149"/>
+    <w:qFormat/>
+    <w:rPr>
+      <w:rFonts w:cs="OpenSymbol"/>
+    </w:rPr>
+  </w:style>
+  <w:style w:type="character" w:styleId="ListLabel150">
+    <w:name w:val="ListLabel 150"/>
+    <w:qFormat/>
+    <w:rPr>
+      <w:rFonts w:cs="OpenSymbol"/>
+    </w:rPr>
+  </w:style>
+  <w:style w:type="character" w:styleId="ListLabel151">
+    <w:name w:val="ListLabel 151"/>
+    <w:qFormat/>
+    <w:rPr>
+      <w:rFonts w:cs="OpenSymbol"/>
+    </w:rPr>
+  </w:style>
+  <w:style w:type="character" w:styleId="ListLabel152">
+    <w:name w:val="ListLabel 152"/>
+    <w:qFormat/>
+    <w:rPr>
+      <w:rFonts w:cs="OpenSymbol"/>
+    </w:rPr>
+  </w:style>
+  <w:style w:type="character" w:styleId="ListLabel153">
+    <w:name w:val="ListLabel 153"/>
+    <w:qFormat/>
+    <w:rPr>
+      <w:rFonts w:cs="OpenSymbol"/>
+    </w:rPr>
+  </w:style>
+  <w:style w:type="character" w:styleId="ListLabel154">
+    <w:name w:val="ListLabel 154"/>
+    <w:qFormat/>
+    <w:rPr>
+      <w:rFonts w:cs="OpenSymbol"/>
+    </w:rPr>
+  </w:style>
+  <w:style w:type="character" w:styleId="ListLabel155">
+    <w:name w:val="ListLabel 155"/>
+    <w:qFormat/>
+    <w:rPr>
+      <w:rFonts w:cs="OpenSymbol"/>
+    </w:rPr>
+  </w:style>
+  <w:style w:type="character" w:styleId="ListLabel156">
+    <w:name w:val="ListLabel 156"/>
+    <w:qFormat/>
+    <w:rPr>
+      <w:rFonts w:cs="OpenSymbol"/>
+    </w:rPr>
+  </w:style>
+  <w:style w:type="character" w:styleId="ListLabel157">
+    <w:name w:val="ListLabel 157"/>
+    <w:qFormat/>
+    <w:rPr>
+      <w:rFonts w:cs="OpenSymbol"/>
+    </w:rPr>
+  </w:style>
+  <w:style w:type="character" w:styleId="ListLabel158">
+    <w:name w:val="ListLabel 158"/>
+    <w:qFormat/>
+    <w:rPr>
+      <w:rFonts w:cs="OpenSymbol"/>
+    </w:rPr>
+  </w:style>
+  <w:style w:type="character" w:styleId="ListLabel159">
+    <w:name w:val="ListLabel 159"/>
+    <w:qFormat/>
+    <w:rPr>
+      <w:rFonts w:cs="OpenSymbol"/>
+    </w:rPr>
+  </w:style>
+  <w:style w:type="character" w:styleId="ListLabel160">
+    <w:name w:val="ListLabel 160"/>
+    <w:qFormat/>
+    <w:rPr>
+      <w:rFonts w:cs="OpenSymbol"/>
+    </w:rPr>
+  </w:style>
+  <w:style w:type="character" w:styleId="ListLabel161">
+    <w:name w:val="ListLabel 161"/>
+    <w:qFormat/>
+    <w:rPr>
+      <w:rFonts w:cs="OpenSymbol"/>
+    </w:rPr>
+  </w:style>
+  <w:style w:type="character" w:styleId="ListLabel162">
+    <w:name w:val="ListLabel 162"/>
+    <w:qFormat/>
+    <w:rPr>
+      <w:rFonts w:cs="OpenSymbol"/>
+    </w:rPr>
+  </w:style>
   <w:style w:type="paragraph" w:styleId="Heading">
     <w:name w:val="Heading"/>
     <w:basedOn w:val="Normal"/>

</xml_diff>

<commit_message>
tfidf provider class is working
</commit_message>
<xml_diff>
--- a/features.docx
+++ b/features.docx
@@ -61,27 +61,7 @@
           <w:szCs w:val="22"/>
           <w:lang w:val="en-US" w:eastAsia="en-US" w:bidi="ar-SA"/>
         </w:rPr>
-        <w:t xml:space="preserve">Represent businesses in the map. From landline phones in the ads extract addresses </w:t>
-      </w:r>
-      <w:r>
-        <w:rPr>
-          <w:b w:val="false"/>
-          <w:bCs w:val="false"/>
-          <w:sz w:val="22"/>
-          <w:szCs w:val="22"/>
-          <w:lang w:val="en-US" w:eastAsia="en-US" w:bidi="ar-SA"/>
-        </w:rPr>
-        <w:t>via ETECSA db and find coordinates</w:t>
-      </w:r>
-      <w:r>
-        <w:rPr>
-          <w:b w:val="false"/>
-          <w:bCs w:val="false"/>
-          <w:sz w:val="22"/>
-          <w:szCs w:val="22"/>
-          <w:lang w:val="en-US" w:eastAsia="en-US" w:bidi="ar-SA"/>
-        </w:rPr>
-        <w:t xml:space="preserve"> through some address-to-coordinates-service</w:t>
+        <w:t>Represent businesses in the map. From landline phones in the ads extract addresses via ETECSA db and find coordinates through some address-to-coordinates-service</w:t>
       </w:r>
     </w:p>
     <w:p>
@@ -274,6 +254,7 @@
           <w:bCs w:val="false"/>
           <w:sz w:val="22"/>
           <w:szCs w:val="22"/>
+          <w:highlight w:val="darkCyan"/>
           <w:lang w:val="en-US" w:eastAsia="en-US" w:bidi="ar-SA"/>
         </w:rPr>
         <w:t>Create users table</w:t>
@@ -305,7 +286,6 @@
           <w:kern w:val="0"/>
           <w:sz w:val="22"/>
           <w:szCs w:val="22"/>
-          <w:highlight w:val="blue"/>
           <w:highlight w:val="darkCyan"/>
           <w:lang w:val="en-US" w:eastAsia="en-US" w:bidi="ar-SA"/>
         </w:rPr>
@@ -335,6 +315,7 @@
           <w:bCs w:val="false"/>
           <w:sz w:val="22"/>
           <w:szCs w:val="22"/>
+          <w:highlight w:val="darkCyan"/>
           <w:lang w:val="en-US" w:eastAsia="en-US" w:bidi="ar-SA"/>
         </w:rPr>
         <w:t>Write user data in the DB</w:t>
@@ -359,7 +340,7 @@
       </w:pPr>
       <w:r>
         <w:rPr>
-          <w:rFonts w:asciiTheme="minorHAnsi" w:cstheme="minorBidi" w:eastAsiaTheme="minorHAnsi" w:hAnsiTheme="minorHAnsi"/>
+          <w:rFonts w:eastAsia="Calibri" w:cs="" w:cstheme="minorBidi" w:eastAsiaTheme="minorHAnsi"/>
           <w:b w:val="false"/>
           <w:bCs w:val="false"/>
           <w:sz w:val="22"/>
@@ -684,7 +665,7 @@
       </w:pPr>
       <w:r>
         <w:rPr>
-          <w:rFonts w:asciiTheme="minorHAnsi" w:cstheme="minorBidi" w:eastAsiaTheme="minorHAnsi" w:hAnsiTheme="minorHAnsi"/>
+          <w:rFonts w:eastAsia="Calibri" w:cs="" w:cstheme="minorBidi" w:eastAsiaTheme="minorHAnsi"/>
           <w:b w:val="false"/>
           <w:bCs w:val="false"/>
           <w:highlight w:val="darkCyan"/>
@@ -710,8 +691,10 @@
       </w:pPr>
       <w:r>
         <w:rPr>
+          <w:rFonts w:asciiTheme="minorHAnsi" w:cstheme="minorBidi" w:eastAsiaTheme="minorHAnsi" w:hAnsiTheme="minorHAnsi"/>
           <w:b w:val="false"/>
           <w:bCs w:val="false"/>
+          <w:highlight w:val="darkCyan"/>
           <w:lang w:val="en-US" w:eastAsia="en-US" w:bidi="ar-SA"/>
         </w:rPr>
         <w:t>THINK what to do with ads that have the same content but different title.</w:t>
@@ -776,12 +759,17 @@
         </w:numPr>
         <w:spacing w:before="0" w:after="160"/>
         <w:jc w:val="both"/>
-        <w:rPr/>
+        <w:rPr>
+          <w:rFonts w:asciiTheme="minorHAnsi" w:cstheme="minorBidi" w:eastAsiaTheme="minorHAnsi" w:hAnsiTheme="minorHAnsi"/>
+          <w:highlight w:val="darkCyan"/>
+        </w:rPr>
       </w:pPr>
       <w:r>
         <w:rPr>
+          <w:rFonts w:asciiTheme="minorHAnsi" w:cstheme="minorBidi" w:eastAsiaTheme="minorHAnsi" w:hAnsiTheme="minorHAnsi"/>
           <w:b w:val="false"/>
           <w:bCs w:val="false"/>
+          <w:highlight w:val="darkCyan"/>
           <w:lang w:val="en-US" w:eastAsia="en-US" w:bidi="ar-SA"/>
         </w:rPr>
         <w:t>All ads published by the same business person group (identified by co-appearing phones)</w:t>
@@ -874,7 +862,7 @@
         <w:rPr>
           <w:lang w:val="en-US" w:eastAsia="en-US" w:bidi="ar-SA"/>
         </w:rPr>
-        <w:t>Use a decision tree or a random forest to predict the classification of an advert from its title and content. Probably a good way would be to give the tree a bag of words with title and content merged. Although the site has a lot of missclassified ads, most of them are good. Perhaps in the future we could find a way of cleaning missclassified ads and training a better model.</w:t>
+        <w:t>Use a decision tree or a random forest to predict the classification of an advert from its title and content. Probably a good way would be to give the tree a bag of words with title and content merged. Although the site has a lot of misclassified ads, most of them are good. Perhaps in the future we could find a way of cleaning misclassified ads and training a better model.</w:t>
       </w:r>
     </w:p>
     <w:p>
@@ -4505,6 +4493,516 @@
       <w:rFonts w:cs="OpenSymbol"/>
     </w:rPr>
   </w:style>
+  <w:style w:type="character" w:styleId="ListLabel235">
+    <w:name w:val="ListLabel 235"/>
+    <w:qFormat/>
+    <w:rPr>
+      <w:rFonts w:ascii="Calibri" w:hAnsi="Calibri" w:cs="OpenSymbol"/>
+    </w:rPr>
+  </w:style>
+  <w:style w:type="character" w:styleId="ListLabel236">
+    <w:name w:val="ListLabel 236"/>
+    <w:qFormat/>
+    <w:rPr>
+      <w:rFonts w:cs="OpenSymbol"/>
+    </w:rPr>
+  </w:style>
+  <w:style w:type="character" w:styleId="ListLabel237">
+    <w:name w:val="ListLabel 237"/>
+    <w:qFormat/>
+    <w:rPr>
+      <w:rFonts w:cs="OpenSymbol"/>
+    </w:rPr>
+  </w:style>
+  <w:style w:type="character" w:styleId="ListLabel238">
+    <w:name w:val="ListLabel 238"/>
+    <w:qFormat/>
+    <w:rPr>
+      <w:rFonts w:cs="OpenSymbol"/>
+    </w:rPr>
+  </w:style>
+  <w:style w:type="character" w:styleId="ListLabel239">
+    <w:name w:val="ListLabel 239"/>
+    <w:qFormat/>
+    <w:rPr>
+      <w:rFonts w:cs="OpenSymbol"/>
+    </w:rPr>
+  </w:style>
+  <w:style w:type="character" w:styleId="ListLabel240">
+    <w:name w:val="ListLabel 240"/>
+    <w:qFormat/>
+    <w:rPr>
+      <w:rFonts w:cs="OpenSymbol"/>
+    </w:rPr>
+  </w:style>
+  <w:style w:type="character" w:styleId="ListLabel241">
+    <w:name w:val="ListLabel 241"/>
+    <w:qFormat/>
+    <w:rPr>
+      <w:rFonts w:cs="OpenSymbol"/>
+    </w:rPr>
+  </w:style>
+  <w:style w:type="character" w:styleId="ListLabel242">
+    <w:name w:val="ListLabel 242"/>
+    <w:qFormat/>
+    <w:rPr>
+      <w:rFonts w:cs="OpenSymbol"/>
+    </w:rPr>
+  </w:style>
+  <w:style w:type="character" w:styleId="ListLabel243">
+    <w:name w:val="ListLabel 243"/>
+    <w:qFormat/>
+    <w:rPr>
+      <w:rFonts w:cs="OpenSymbol"/>
+    </w:rPr>
+  </w:style>
+  <w:style w:type="character" w:styleId="ListLabel244">
+    <w:name w:val="ListLabel 244"/>
+    <w:qFormat/>
+    <w:rPr>
+      <w:rFonts w:cs="OpenSymbol"/>
+      <w:b w:val="false"/>
+      <w:sz w:val="22"/>
+    </w:rPr>
+  </w:style>
+  <w:style w:type="character" w:styleId="ListLabel245">
+    <w:name w:val="ListLabel 245"/>
+    <w:qFormat/>
+    <w:rPr>
+      <w:rFonts w:cs="OpenSymbol"/>
+    </w:rPr>
+  </w:style>
+  <w:style w:type="character" w:styleId="ListLabel246">
+    <w:name w:val="ListLabel 246"/>
+    <w:qFormat/>
+    <w:rPr>
+      <w:rFonts w:cs="OpenSymbol"/>
+    </w:rPr>
+  </w:style>
+  <w:style w:type="character" w:styleId="ListLabel247">
+    <w:name w:val="ListLabel 247"/>
+    <w:qFormat/>
+    <w:rPr>
+      <w:rFonts w:cs="OpenSymbol"/>
+    </w:rPr>
+  </w:style>
+  <w:style w:type="character" w:styleId="ListLabel248">
+    <w:name w:val="ListLabel 248"/>
+    <w:qFormat/>
+    <w:rPr>
+      <w:rFonts w:cs="OpenSymbol"/>
+    </w:rPr>
+  </w:style>
+  <w:style w:type="character" w:styleId="ListLabel249">
+    <w:name w:val="ListLabel 249"/>
+    <w:qFormat/>
+    <w:rPr>
+      <w:rFonts w:cs="OpenSymbol"/>
+    </w:rPr>
+  </w:style>
+  <w:style w:type="character" w:styleId="ListLabel250">
+    <w:name w:val="ListLabel 250"/>
+    <w:qFormat/>
+    <w:rPr>
+      <w:rFonts w:cs="OpenSymbol"/>
+    </w:rPr>
+  </w:style>
+  <w:style w:type="character" w:styleId="ListLabel251">
+    <w:name w:val="ListLabel 251"/>
+    <w:qFormat/>
+    <w:rPr>
+      <w:rFonts w:cs="OpenSymbol"/>
+    </w:rPr>
+  </w:style>
+  <w:style w:type="character" w:styleId="ListLabel252">
+    <w:name w:val="ListLabel 252"/>
+    <w:qFormat/>
+    <w:rPr>
+      <w:rFonts w:cs="OpenSymbol"/>
+    </w:rPr>
+  </w:style>
+  <w:style w:type="character" w:styleId="ListLabel253">
+    <w:name w:val="ListLabel 253"/>
+    <w:qFormat/>
+    <w:rPr>
+      <w:rFonts w:cs="OpenSymbol"/>
+    </w:rPr>
+  </w:style>
+  <w:style w:type="character" w:styleId="ListLabel254">
+    <w:name w:val="ListLabel 254"/>
+    <w:qFormat/>
+    <w:rPr>
+      <w:rFonts w:cs="OpenSymbol"/>
+    </w:rPr>
+  </w:style>
+  <w:style w:type="character" w:styleId="ListLabel255">
+    <w:name w:val="ListLabel 255"/>
+    <w:qFormat/>
+    <w:rPr>
+      <w:rFonts w:cs="OpenSymbol"/>
+    </w:rPr>
+  </w:style>
+  <w:style w:type="character" w:styleId="ListLabel256">
+    <w:name w:val="ListLabel 256"/>
+    <w:qFormat/>
+    <w:rPr>
+      <w:rFonts w:cs="OpenSymbol"/>
+    </w:rPr>
+  </w:style>
+  <w:style w:type="character" w:styleId="ListLabel257">
+    <w:name w:val="ListLabel 257"/>
+    <w:qFormat/>
+    <w:rPr>
+      <w:rFonts w:cs="OpenSymbol"/>
+    </w:rPr>
+  </w:style>
+  <w:style w:type="character" w:styleId="ListLabel258">
+    <w:name w:val="ListLabel 258"/>
+    <w:qFormat/>
+    <w:rPr>
+      <w:rFonts w:cs="OpenSymbol"/>
+    </w:rPr>
+  </w:style>
+  <w:style w:type="character" w:styleId="ListLabel259">
+    <w:name w:val="ListLabel 259"/>
+    <w:qFormat/>
+    <w:rPr>
+      <w:rFonts w:cs="OpenSymbol"/>
+    </w:rPr>
+  </w:style>
+  <w:style w:type="character" w:styleId="ListLabel260">
+    <w:name w:val="ListLabel 260"/>
+    <w:qFormat/>
+    <w:rPr>
+      <w:rFonts w:cs="OpenSymbol"/>
+    </w:rPr>
+  </w:style>
+  <w:style w:type="character" w:styleId="ListLabel261">
+    <w:name w:val="ListLabel 261"/>
+    <w:qFormat/>
+    <w:rPr>
+      <w:rFonts w:cs="OpenSymbol"/>
+    </w:rPr>
+  </w:style>
+  <w:style w:type="character" w:styleId="ListLabel262">
+    <w:name w:val="ListLabel 262"/>
+    <w:qFormat/>
+    <w:rPr>
+      <w:rFonts w:cs="OpenSymbol"/>
+      <w:b w:val="false"/>
+    </w:rPr>
+  </w:style>
+  <w:style w:type="character" w:styleId="ListLabel263">
+    <w:name w:val="ListLabel 263"/>
+    <w:qFormat/>
+    <w:rPr>
+      <w:rFonts w:cs="OpenSymbol"/>
+    </w:rPr>
+  </w:style>
+  <w:style w:type="character" w:styleId="ListLabel264">
+    <w:name w:val="ListLabel 264"/>
+    <w:qFormat/>
+    <w:rPr>
+      <w:rFonts w:cs="OpenSymbol"/>
+    </w:rPr>
+  </w:style>
+  <w:style w:type="character" w:styleId="ListLabel265">
+    <w:name w:val="ListLabel 265"/>
+    <w:qFormat/>
+    <w:rPr>
+      <w:rFonts w:cs="OpenSymbol"/>
+    </w:rPr>
+  </w:style>
+  <w:style w:type="character" w:styleId="ListLabel266">
+    <w:name w:val="ListLabel 266"/>
+    <w:qFormat/>
+    <w:rPr>
+      <w:rFonts w:cs="OpenSymbol"/>
+    </w:rPr>
+  </w:style>
+  <w:style w:type="character" w:styleId="ListLabel267">
+    <w:name w:val="ListLabel 267"/>
+    <w:qFormat/>
+    <w:rPr>
+      <w:rFonts w:cs="OpenSymbol"/>
+    </w:rPr>
+  </w:style>
+  <w:style w:type="character" w:styleId="ListLabel268">
+    <w:name w:val="ListLabel 268"/>
+    <w:qFormat/>
+    <w:rPr>
+      <w:rFonts w:cs="OpenSymbol"/>
+    </w:rPr>
+  </w:style>
+  <w:style w:type="character" w:styleId="ListLabel269">
+    <w:name w:val="ListLabel 269"/>
+    <w:qFormat/>
+    <w:rPr>
+      <w:rFonts w:cs="OpenSymbol"/>
+    </w:rPr>
+  </w:style>
+  <w:style w:type="character" w:styleId="ListLabel270">
+    <w:name w:val="ListLabel 270"/>
+    <w:qFormat/>
+    <w:rPr>
+      <w:rFonts w:cs="OpenSymbol"/>
+    </w:rPr>
+  </w:style>
+  <w:style w:type="character" w:styleId="ListLabel271">
+    <w:name w:val="ListLabel 271"/>
+    <w:qFormat/>
+    <w:rPr>
+      <w:rFonts w:ascii="Calibri" w:hAnsi="Calibri" w:cs="OpenSymbol"/>
+      <w:b w:val="false"/>
+    </w:rPr>
+  </w:style>
+  <w:style w:type="character" w:styleId="ListLabel272">
+    <w:name w:val="ListLabel 272"/>
+    <w:qFormat/>
+    <w:rPr>
+      <w:rFonts w:cs="OpenSymbol"/>
+    </w:rPr>
+  </w:style>
+  <w:style w:type="character" w:styleId="ListLabel273">
+    <w:name w:val="ListLabel 273"/>
+    <w:qFormat/>
+    <w:rPr>
+      <w:rFonts w:cs="OpenSymbol"/>
+    </w:rPr>
+  </w:style>
+  <w:style w:type="character" w:styleId="ListLabel274">
+    <w:name w:val="ListLabel 274"/>
+    <w:qFormat/>
+    <w:rPr>
+      <w:rFonts w:cs="OpenSymbol"/>
+    </w:rPr>
+  </w:style>
+  <w:style w:type="character" w:styleId="ListLabel275">
+    <w:name w:val="ListLabel 275"/>
+    <w:qFormat/>
+    <w:rPr>
+      <w:rFonts w:cs="OpenSymbol"/>
+    </w:rPr>
+  </w:style>
+  <w:style w:type="character" w:styleId="ListLabel276">
+    <w:name w:val="ListLabel 276"/>
+    <w:qFormat/>
+    <w:rPr>
+      <w:rFonts w:cs="OpenSymbol"/>
+    </w:rPr>
+  </w:style>
+  <w:style w:type="character" w:styleId="ListLabel277">
+    <w:name w:val="ListLabel 277"/>
+    <w:qFormat/>
+    <w:rPr>
+      <w:rFonts w:cs="OpenSymbol"/>
+    </w:rPr>
+  </w:style>
+  <w:style w:type="character" w:styleId="ListLabel278">
+    <w:name w:val="ListLabel 278"/>
+    <w:qFormat/>
+    <w:rPr>
+      <w:rFonts w:cs="OpenSymbol"/>
+    </w:rPr>
+  </w:style>
+  <w:style w:type="character" w:styleId="ListLabel279">
+    <w:name w:val="ListLabel 279"/>
+    <w:qFormat/>
+    <w:rPr>
+      <w:rFonts w:cs="OpenSymbol"/>
+    </w:rPr>
+  </w:style>
+  <w:style w:type="character" w:styleId="ListLabel280">
+    <w:name w:val="ListLabel 280"/>
+    <w:qFormat/>
+    <w:rPr>
+      <w:rFonts w:cs="OpenSymbol"/>
+      <w:b w:val="false"/>
+    </w:rPr>
+  </w:style>
+  <w:style w:type="character" w:styleId="ListLabel281">
+    <w:name w:val="ListLabel 281"/>
+    <w:qFormat/>
+    <w:rPr>
+      <w:rFonts w:cs="OpenSymbol"/>
+    </w:rPr>
+  </w:style>
+  <w:style w:type="character" w:styleId="ListLabel282">
+    <w:name w:val="ListLabel 282"/>
+    <w:qFormat/>
+    <w:rPr>
+      <w:rFonts w:cs="OpenSymbol"/>
+    </w:rPr>
+  </w:style>
+  <w:style w:type="character" w:styleId="ListLabel283">
+    <w:name w:val="ListLabel 283"/>
+    <w:qFormat/>
+    <w:rPr>
+      <w:rFonts w:cs="OpenSymbol"/>
+    </w:rPr>
+  </w:style>
+  <w:style w:type="character" w:styleId="ListLabel284">
+    <w:name w:val="ListLabel 284"/>
+    <w:qFormat/>
+    <w:rPr>
+      <w:rFonts w:cs="OpenSymbol"/>
+    </w:rPr>
+  </w:style>
+  <w:style w:type="character" w:styleId="ListLabel285">
+    <w:name w:val="ListLabel 285"/>
+    <w:qFormat/>
+    <w:rPr>
+      <w:rFonts w:cs="OpenSymbol"/>
+    </w:rPr>
+  </w:style>
+  <w:style w:type="character" w:styleId="ListLabel286">
+    <w:name w:val="ListLabel 286"/>
+    <w:qFormat/>
+    <w:rPr>
+      <w:rFonts w:cs="OpenSymbol"/>
+    </w:rPr>
+  </w:style>
+  <w:style w:type="character" w:styleId="ListLabel287">
+    <w:name w:val="ListLabel 287"/>
+    <w:qFormat/>
+    <w:rPr>
+      <w:rFonts w:cs="OpenSymbol"/>
+    </w:rPr>
+  </w:style>
+  <w:style w:type="character" w:styleId="ListLabel288">
+    <w:name w:val="ListLabel 288"/>
+    <w:qFormat/>
+    <w:rPr>
+      <w:rFonts w:cs="OpenSymbol"/>
+    </w:rPr>
+  </w:style>
+  <w:style w:type="character" w:styleId="ListLabel289">
+    <w:name w:val="ListLabel 289"/>
+    <w:qFormat/>
+    <w:rPr>
+      <w:rFonts w:cs="OpenSymbol"/>
+    </w:rPr>
+  </w:style>
+  <w:style w:type="character" w:styleId="ListLabel290">
+    <w:name w:val="ListLabel 290"/>
+    <w:qFormat/>
+    <w:rPr>
+      <w:rFonts w:cs="OpenSymbol"/>
+    </w:rPr>
+  </w:style>
+  <w:style w:type="character" w:styleId="ListLabel291">
+    <w:name w:val="ListLabel 291"/>
+    <w:qFormat/>
+    <w:rPr>
+      <w:rFonts w:cs="OpenSymbol"/>
+    </w:rPr>
+  </w:style>
+  <w:style w:type="character" w:styleId="ListLabel292">
+    <w:name w:val="ListLabel 292"/>
+    <w:qFormat/>
+    <w:rPr>
+      <w:rFonts w:cs="OpenSymbol"/>
+    </w:rPr>
+  </w:style>
+  <w:style w:type="character" w:styleId="ListLabel293">
+    <w:name w:val="ListLabel 293"/>
+    <w:qFormat/>
+    <w:rPr>
+      <w:rFonts w:cs="OpenSymbol"/>
+    </w:rPr>
+  </w:style>
+  <w:style w:type="character" w:styleId="ListLabel294">
+    <w:name w:val="ListLabel 294"/>
+    <w:qFormat/>
+    <w:rPr>
+      <w:rFonts w:cs="OpenSymbol"/>
+    </w:rPr>
+  </w:style>
+  <w:style w:type="character" w:styleId="ListLabel295">
+    <w:name w:val="ListLabel 295"/>
+    <w:qFormat/>
+    <w:rPr>
+      <w:rFonts w:cs="OpenSymbol"/>
+    </w:rPr>
+  </w:style>
+  <w:style w:type="character" w:styleId="ListLabel296">
+    <w:name w:val="ListLabel 296"/>
+    <w:qFormat/>
+    <w:rPr>
+      <w:rFonts w:cs="OpenSymbol"/>
+    </w:rPr>
+  </w:style>
+  <w:style w:type="character" w:styleId="ListLabel297">
+    <w:name w:val="ListLabel 297"/>
+    <w:qFormat/>
+    <w:rPr>
+      <w:rFonts w:cs="OpenSymbol"/>
+    </w:rPr>
+  </w:style>
+  <w:style w:type="character" w:styleId="ListLabel298">
+    <w:name w:val="ListLabel 298"/>
+    <w:qFormat/>
+    <w:rPr>
+      <w:rFonts w:cs="OpenSymbol"/>
+      <w:b w:val="false"/>
+    </w:rPr>
+  </w:style>
+  <w:style w:type="character" w:styleId="ListLabel299">
+    <w:name w:val="ListLabel 299"/>
+    <w:qFormat/>
+    <w:rPr>
+      <w:rFonts w:cs="OpenSymbol"/>
+    </w:rPr>
+  </w:style>
+  <w:style w:type="character" w:styleId="ListLabel300">
+    <w:name w:val="ListLabel 300"/>
+    <w:qFormat/>
+    <w:rPr>
+      <w:rFonts w:cs="OpenSymbol"/>
+    </w:rPr>
+  </w:style>
+  <w:style w:type="character" w:styleId="ListLabel301">
+    <w:name w:val="ListLabel 301"/>
+    <w:qFormat/>
+    <w:rPr>
+      <w:rFonts w:cs="OpenSymbol"/>
+    </w:rPr>
+  </w:style>
+  <w:style w:type="character" w:styleId="ListLabel302">
+    <w:name w:val="ListLabel 302"/>
+    <w:qFormat/>
+    <w:rPr>
+      <w:rFonts w:cs="OpenSymbol"/>
+    </w:rPr>
+  </w:style>
+  <w:style w:type="character" w:styleId="ListLabel303">
+    <w:name w:val="ListLabel 303"/>
+    <w:qFormat/>
+    <w:rPr>
+      <w:rFonts w:cs="OpenSymbol"/>
+    </w:rPr>
+  </w:style>
+  <w:style w:type="character" w:styleId="ListLabel304">
+    <w:name w:val="ListLabel 304"/>
+    <w:qFormat/>
+    <w:rPr>
+      <w:rFonts w:cs="OpenSymbol"/>
+    </w:rPr>
+  </w:style>
+  <w:style w:type="character" w:styleId="ListLabel305">
+    <w:name w:val="ListLabel 305"/>
+    <w:qFormat/>
+    <w:rPr>
+      <w:rFonts w:cs="OpenSymbol"/>
+    </w:rPr>
+  </w:style>
+  <w:style w:type="character" w:styleId="ListLabel306">
+    <w:name w:val="ListLabel 306"/>
+    <w:qFormat/>
+    <w:rPr>
+      <w:rFonts w:cs="OpenSymbol"/>
+    </w:rPr>
+  </w:style>
   <w:style w:type="paragraph" w:styleId="Heading">
     <w:name w:val="Heading"/>
     <w:basedOn w:val="Normal"/>

</xml_diff>

<commit_message>
router working on vue app
</commit_message>
<xml_diff>
--- a/features.docx
+++ b/features.docx
@@ -7,7 +7,521 @@
         <w:pStyle w:val="Normal"/>
         <w:spacing w:before="0" w:after="160"/>
         <w:jc w:val="both"/>
-        <w:rPr/>
+        <w:rPr>
+          <w:b/>
+          <w:b/>
+          <w:bCs/>
+          <w:sz w:val="22"/>
+          <w:szCs w:val="22"/>
+          <w:lang w:val="en-US" w:eastAsia="en-US" w:bidi="ar-SA"/>
+        </w:rPr>
+      </w:pPr>
+      <w:r>
+        <w:rPr>
+          <w:b/>
+          <w:bCs/>
+          <w:sz w:val="22"/>
+          <w:szCs w:val="22"/>
+          <w:lang w:val="en-US" w:eastAsia="en-US" w:bidi="ar-SA"/>
+        </w:rPr>
+        <w:t>MDF 0 → An index of business people (bp) in Cuba</w:t>
+      </w:r>
+    </w:p>
+    <w:p>
+      <w:pPr>
+        <w:pStyle w:val="Normal"/>
+        <w:numPr>
+          <w:ilvl w:val="0"/>
+          <w:numId w:val="11"/>
+        </w:numPr>
+        <w:spacing w:before="0" w:after="160"/>
+        <w:jc w:val="both"/>
+        <w:rPr>
+          <w:b w:val="false"/>
+          <w:b w:val="false"/>
+          <w:bCs w:val="false"/>
+          <w:sz w:val="22"/>
+          <w:szCs w:val="22"/>
+          <w:highlight w:val="darkGreen"/>
+          <w:lang w:val="en-US" w:eastAsia="en-US" w:bidi="ar-SA"/>
+        </w:rPr>
+      </w:pPr>
+      <w:r>
+        <w:rPr>
+          <w:b w:val="false"/>
+          <w:bCs w:val="false"/>
+          <w:sz w:val="22"/>
+          <w:szCs w:val="22"/>
+          <w:highlight w:val="darkGreen"/>
+          <w:lang w:val="en-US" w:eastAsia="en-US" w:bidi="ar-SA"/>
+        </w:rPr>
+        <w:t>Make a sketch of the website to determine which data are you going to need from the API</w:t>
+      </w:r>
+    </w:p>
+    <w:p>
+      <w:pPr>
+        <w:pStyle w:val="Normal"/>
+        <w:numPr>
+          <w:ilvl w:val="0"/>
+          <w:numId w:val="11"/>
+        </w:numPr>
+        <w:spacing w:before="0" w:after="160"/>
+        <w:jc w:val="both"/>
+        <w:rPr>
+          <w:b w:val="false"/>
+          <w:b w:val="false"/>
+          <w:bCs w:val="false"/>
+          <w:sz w:val="22"/>
+          <w:szCs w:val="22"/>
+          <w:lang w:val="en-US" w:eastAsia="en-US" w:bidi="ar-SA"/>
+        </w:rPr>
+      </w:pPr>
+      <w:r>
+        <w:rPr>
+          <w:b w:val="false"/>
+          <w:bCs w:val="false"/>
+          <w:sz w:val="22"/>
+          <w:szCs w:val="22"/>
+          <w:lang w:val="en-US" w:eastAsia="en-US" w:bidi="ar-SA"/>
+        </w:rPr>
+        <w:t xml:space="preserve">Create REST API to provide </w:t>
+      </w:r>
+      <w:r>
+        <w:rPr>
+          <w:b w:val="false"/>
+          <w:bCs w:val="false"/>
+          <w:sz w:val="22"/>
+          <w:szCs w:val="22"/>
+          <w:lang w:val="en-US" w:eastAsia="en-US" w:bidi="ar-SA"/>
+        </w:rPr>
+        <w:t xml:space="preserve">the </w:t>
+      </w:r>
+      <w:r>
+        <w:rPr>
+          <w:b w:val="false"/>
+          <w:bCs w:val="false"/>
+          <w:sz w:val="22"/>
+          <w:szCs w:val="22"/>
+          <w:lang w:val="en-US" w:eastAsia="en-US" w:bidi="ar-SA"/>
+        </w:rPr>
+        <w:t xml:space="preserve">ads/bp </w:t>
+      </w:r>
+      <w:r>
+        <w:rPr>
+          <w:b w:val="false"/>
+          <w:bCs w:val="false"/>
+          <w:sz w:val="22"/>
+          <w:szCs w:val="22"/>
+          <w:lang w:val="en-US" w:eastAsia="en-US" w:bidi="ar-SA"/>
+        </w:rPr>
+        <w:t xml:space="preserve">and the other </w:t>
+      </w:r>
+      <w:r>
+        <w:rPr>
+          <w:b w:val="false"/>
+          <w:bCs w:val="false"/>
+          <w:sz w:val="22"/>
+          <w:szCs w:val="22"/>
+          <w:lang w:val="en-US" w:eastAsia="en-US" w:bidi="ar-SA"/>
+        </w:rPr>
+        <w:t>data</w:t>
+      </w:r>
+    </w:p>
+    <w:p>
+      <w:pPr>
+        <w:pStyle w:val="Normal"/>
+        <w:numPr>
+          <w:ilvl w:val="0"/>
+          <w:numId w:val="11"/>
+        </w:numPr>
+        <w:spacing w:before="0" w:after="160"/>
+        <w:jc w:val="both"/>
+        <w:rPr>
+          <w:b w:val="false"/>
+          <w:b w:val="false"/>
+          <w:bCs w:val="false"/>
+          <w:sz w:val="22"/>
+          <w:szCs w:val="22"/>
+          <w:lang w:val="en-US" w:eastAsia="en-US" w:bidi="ar-SA"/>
+        </w:rPr>
+      </w:pPr>
+      <w:r>
+        <w:rPr>
+          <w:b w:val="false"/>
+          <w:bCs w:val="false"/>
+          <w:sz w:val="22"/>
+          <w:szCs w:val="22"/>
+          <w:lang w:val="en-US" w:eastAsia="en-US" w:bidi="ar-SA"/>
+        </w:rPr>
+        <w:t>Create web page to show the data</w:t>
+      </w:r>
+    </w:p>
+    <w:p>
+      <w:pPr>
+        <w:pStyle w:val="Normal"/>
+        <w:numPr>
+          <w:ilvl w:val="1"/>
+          <w:numId w:val="11"/>
+        </w:numPr>
+        <w:spacing w:before="0" w:after="160"/>
+        <w:jc w:val="both"/>
+        <w:rPr>
+          <w:b w:val="false"/>
+          <w:b w:val="false"/>
+          <w:bCs w:val="false"/>
+          <w:sz w:val="22"/>
+          <w:szCs w:val="22"/>
+          <w:lang w:val="en-US" w:eastAsia="en-US" w:bidi="ar-SA"/>
+        </w:rPr>
+      </w:pPr>
+      <w:r>
+        <w:rPr>
+          <w:b w:val="false"/>
+          <w:bCs w:val="false"/>
+          <w:sz w:val="22"/>
+          <w:szCs w:val="22"/>
+          <w:lang w:val="en-US" w:eastAsia="en-US" w:bidi="ar-SA"/>
+        </w:rPr>
+        <w:t>Find responsive html template with good css.</w:t>
+      </w:r>
+    </w:p>
+    <w:p>
+      <w:pPr>
+        <w:pStyle w:val="Normal"/>
+        <w:numPr>
+          <w:ilvl w:val="1"/>
+          <w:numId w:val="11"/>
+        </w:numPr>
+        <w:spacing w:before="0" w:after="160"/>
+        <w:jc w:val="both"/>
+        <w:rPr>
+          <w:b w:val="false"/>
+          <w:b w:val="false"/>
+          <w:bCs w:val="false"/>
+          <w:sz w:val="22"/>
+          <w:szCs w:val="22"/>
+          <w:lang w:val="en-US" w:eastAsia="en-US" w:bidi="ar-SA"/>
+        </w:rPr>
+      </w:pPr>
+      <w:r>
+        <w:rPr>
+          <w:b w:val="false"/>
+          <w:bCs w:val="false"/>
+          <w:sz w:val="22"/>
+          <w:szCs w:val="22"/>
+          <w:lang w:val="en-US" w:eastAsia="en-US" w:bidi="ar-SA"/>
+        </w:rPr>
+        <w:t>Vuefy the html template...</w:t>
+      </w:r>
+    </w:p>
+    <w:p>
+      <w:pPr>
+        <w:pStyle w:val="Normal"/>
+        <w:numPr>
+          <w:ilvl w:val="0"/>
+          <w:numId w:val="11"/>
+        </w:numPr>
+        <w:spacing w:before="0" w:after="160"/>
+        <w:jc w:val="both"/>
+        <w:rPr>
+          <w:b w:val="false"/>
+          <w:b w:val="false"/>
+          <w:bCs w:val="false"/>
+          <w:sz w:val="22"/>
+          <w:szCs w:val="22"/>
+          <w:lang w:val="en-US" w:eastAsia="en-US" w:bidi="ar-SA"/>
+        </w:rPr>
+      </w:pPr>
+      <w:r>
+        <w:rPr>
+          <w:b w:val="false"/>
+          <w:bCs w:val="false"/>
+          <w:sz w:val="22"/>
+          <w:szCs w:val="22"/>
+          <w:lang w:val="en-US" w:eastAsia="en-US" w:bidi="ar-SA"/>
+        </w:rPr>
+        <w:t xml:space="preserve">Create the product’s brand. Invent a name, create a logo, slogan, </w:t>
+      </w:r>
+      <w:r>
+        <w:rPr>
+          <w:b w:val="false"/>
+          <w:bCs w:val="false"/>
+          <w:sz w:val="22"/>
+          <w:szCs w:val="22"/>
+          <w:lang w:val="en-US" w:eastAsia="en-US" w:bidi="ar-SA"/>
+        </w:rPr>
+        <w:t>etc.</w:t>
+      </w:r>
+    </w:p>
+    <w:p>
+      <w:pPr>
+        <w:pStyle w:val="Normal"/>
+        <w:numPr>
+          <w:ilvl w:val="0"/>
+          <w:numId w:val="11"/>
+        </w:numPr>
+        <w:spacing w:before="0" w:after="160"/>
+        <w:jc w:val="both"/>
+        <w:rPr>
+          <w:b w:val="false"/>
+          <w:b w:val="false"/>
+          <w:bCs w:val="false"/>
+          <w:sz w:val="22"/>
+          <w:szCs w:val="22"/>
+          <w:lang w:val="en-US" w:eastAsia="en-US" w:bidi="ar-SA"/>
+        </w:rPr>
+      </w:pPr>
+      <w:r>
+        <w:rPr>
+          <w:b w:val="false"/>
+          <w:bCs w:val="false"/>
+          <w:sz w:val="22"/>
+          <w:szCs w:val="22"/>
+          <w:lang w:val="en-US" w:eastAsia="en-US" w:bidi="ar-SA"/>
+        </w:rPr>
+        <w:t>Settle a server</w:t>
+      </w:r>
+    </w:p>
+    <w:p>
+      <w:pPr>
+        <w:pStyle w:val="Normal"/>
+        <w:numPr>
+          <w:ilvl w:val="1"/>
+          <w:numId w:val="11"/>
+        </w:numPr>
+        <w:spacing w:before="0" w:after="160"/>
+        <w:jc w:val="both"/>
+        <w:rPr>
+          <w:b w:val="false"/>
+          <w:b w:val="false"/>
+          <w:bCs w:val="false"/>
+          <w:sz w:val="22"/>
+          <w:szCs w:val="22"/>
+          <w:lang w:val="en-US" w:eastAsia="en-US" w:bidi="ar-SA"/>
+        </w:rPr>
+      </w:pPr>
+      <w:r>
+        <w:rPr>
+          <w:b w:val="false"/>
+          <w:bCs w:val="false"/>
+          <w:sz w:val="22"/>
+          <w:szCs w:val="22"/>
+          <w:lang w:val="en-US" w:eastAsia="en-US" w:bidi="ar-SA"/>
+        </w:rPr>
+        <w:t>Install the api and the web server</w:t>
+      </w:r>
+    </w:p>
+    <w:p>
+      <w:pPr>
+        <w:pStyle w:val="Normal"/>
+        <w:numPr>
+          <w:ilvl w:val="1"/>
+          <w:numId w:val="11"/>
+        </w:numPr>
+        <w:spacing w:before="0" w:after="160"/>
+        <w:jc w:val="both"/>
+        <w:rPr>
+          <w:b w:val="false"/>
+          <w:b w:val="false"/>
+          <w:bCs w:val="false"/>
+          <w:sz w:val="22"/>
+          <w:szCs w:val="22"/>
+          <w:lang w:val="en-US" w:eastAsia="en-US" w:bidi="ar-SA"/>
+        </w:rPr>
+      </w:pPr>
+      <w:r>
+        <w:rPr>
+          <w:b w:val="false"/>
+          <w:bCs w:val="false"/>
+          <w:sz w:val="22"/>
+          <w:szCs w:val="22"/>
+          <w:lang w:val="en-US" w:eastAsia="en-US" w:bidi="ar-SA"/>
+        </w:rPr>
+        <w:t>buy a domain</w:t>
+      </w:r>
+    </w:p>
+    <w:p>
+      <w:pPr>
+        <w:pStyle w:val="Normal"/>
+        <w:spacing w:before="0" w:after="160"/>
+        <w:jc w:val="both"/>
+        <w:rPr>
+          <w:b/>
+          <w:b/>
+          <w:bCs/>
+          <w:sz w:val="22"/>
+          <w:szCs w:val="22"/>
+          <w:lang w:val="en-US" w:eastAsia="en-US" w:bidi="ar-SA"/>
+        </w:rPr>
+      </w:pPr>
+      <w:r>
+        <w:rPr>
+          <w:b/>
+          <w:bCs/>
+          <w:sz w:val="22"/>
+          <w:szCs w:val="22"/>
+          <w:lang w:val="en-US" w:eastAsia="en-US" w:bidi="ar-SA"/>
+        </w:rPr>
+      </w:r>
+    </w:p>
+    <w:p>
+      <w:pPr>
+        <w:pStyle w:val="Normal"/>
+        <w:spacing w:before="0" w:after="160"/>
+        <w:jc w:val="both"/>
+        <w:rPr>
+          <w:b w:val="false"/>
+          <w:b w:val="false"/>
+          <w:bCs w:val="false"/>
+          <w:sz w:val="22"/>
+          <w:szCs w:val="22"/>
+          <w:lang w:val="en-US" w:eastAsia="en-US" w:bidi="ar-SA"/>
+        </w:rPr>
+      </w:pPr>
+      <w:r>
+        <w:rPr>
+          <w:b w:val="false"/>
+          <w:bCs w:val="false"/>
+          <w:sz w:val="22"/>
+          <w:szCs w:val="22"/>
+          <w:lang w:val="en-US" w:eastAsia="en-US" w:bidi="ar-SA"/>
+        </w:rPr>
+      </w:r>
+    </w:p>
+    <w:p>
+      <w:pPr>
+        <w:pStyle w:val="Normal"/>
+        <w:spacing w:before="0" w:after="160"/>
+        <w:jc w:val="both"/>
+        <w:rPr>
+          <w:b/>
+          <w:b/>
+          <w:bCs/>
+          <w:sz w:val="22"/>
+          <w:szCs w:val="22"/>
+          <w:lang w:val="en-US" w:eastAsia="en-US" w:bidi="ar-SA"/>
+        </w:rPr>
+      </w:pPr>
+      <w:r>
+        <w:rPr>
+          <w:b/>
+          <w:bCs/>
+          <w:sz w:val="22"/>
+          <w:szCs w:val="22"/>
+          <w:lang w:val="en-US" w:eastAsia="en-US" w:bidi="ar-SA"/>
+        </w:rPr>
+      </w:r>
+    </w:p>
+    <w:p>
+      <w:pPr>
+        <w:pStyle w:val="Normal"/>
+        <w:spacing w:before="0" w:after="160"/>
+        <w:jc w:val="both"/>
+        <w:rPr>
+          <w:b/>
+          <w:b/>
+          <w:bCs/>
+          <w:sz w:val="22"/>
+          <w:szCs w:val="22"/>
+          <w:lang w:val="en-US" w:eastAsia="en-US" w:bidi="ar-SA"/>
+        </w:rPr>
+      </w:pPr>
+      <w:r>
+        <w:rPr>
+          <w:b/>
+          <w:bCs/>
+          <w:sz w:val="22"/>
+          <w:szCs w:val="22"/>
+          <w:lang w:val="en-US" w:eastAsia="en-US" w:bidi="ar-SA"/>
+        </w:rPr>
+      </w:r>
+    </w:p>
+    <w:p>
+      <w:pPr>
+        <w:pStyle w:val="Normal"/>
+        <w:spacing w:before="0" w:after="160"/>
+        <w:jc w:val="both"/>
+        <w:rPr>
+          <w:b/>
+          <w:b/>
+          <w:bCs/>
+          <w:sz w:val="22"/>
+          <w:szCs w:val="22"/>
+          <w:lang w:val="en-US" w:eastAsia="en-US" w:bidi="ar-SA"/>
+        </w:rPr>
+      </w:pPr>
+      <w:r>
+        <w:rPr>
+          <w:b/>
+          <w:bCs/>
+          <w:sz w:val="22"/>
+          <w:szCs w:val="22"/>
+          <w:lang w:val="en-US" w:eastAsia="en-US" w:bidi="ar-SA"/>
+        </w:rPr>
+      </w:r>
+    </w:p>
+    <w:p>
+      <w:pPr>
+        <w:pStyle w:val="Normal"/>
+        <w:spacing w:before="0" w:after="160"/>
+        <w:jc w:val="both"/>
+        <w:rPr>
+          <w:b/>
+          <w:b/>
+          <w:bCs/>
+          <w:sz w:val="22"/>
+          <w:szCs w:val="22"/>
+          <w:lang w:val="en-US" w:eastAsia="en-US" w:bidi="ar-SA"/>
+        </w:rPr>
+      </w:pPr>
+      <w:r>
+        <w:rPr>
+          <w:b/>
+          <w:bCs/>
+          <w:sz w:val="22"/>
+          <w:szCs w:val="22"/>
+          <w:lang w:val="en-US" w:eastAsia="en-US" w:bidi="ar-SA"/>
+        </w:rPr>
+      </w:r>
+    </w:p>
+    <w:p>
+      <w:pPr>
+        <w:pStyle w:val="Normal"/>
+        <w:spacing w:before="0" w:after="160"/>
+        <w:jc w:val="both"/>
+        <w:rPr>
+          <w:b/>
+          <w:b/>
+          <w:bCs/>
+          <w:sz w:val="22"/>
+          <w:szCs w:val="22"/>
+          <w:lang w:val="en-US" w:eastAsia="en-US" w:bidi="ar-SA"/>
+        </w:rPr>
+      </w:pPr>
+      <w:r>
+        <w:rPr>
+          <w:b/>
+          <w:bCs/>
+          <w:sz w:val="22"/>
+          <w:szCs w:val="22"/>
+          <w:lang w:val="en-US" w:eastAsia="en-US" w:bidi="ar-SA"/>
+        </w:rPr>
+        <w:t>OLD Stuff ===================================</w:t>
+      </w:r>
+    </w:p>
+    <w:p>
+      <w:pPr>
+        <w:pStyle w:val="Normal"/>
+        <w:spacing w:before="0" w:after="160"/>
+        <w:jc w:val="both"/>
+        <w:rPr>
+          <w:b/>
+          <w:b/>
+          <w:bCs/>
+          <w:sz w:val="22"/>
+          <w:szCs w:val="22"/>
+          <w:lang w:val="en-US" w:eastAsia="en-US" w:bidi="ar-SA"/>
+        </w:rPr>
       </w:pPr>
       <w:r>
         <w:rPr>
@@ -29,7 +543,14 @@
         </w:numPr>
         <w:spacing w:before="0" w:after="160"/>
         <w:jc w:val="both"/>
-        <w:rPr/>
+        <w:rPr>
+          <w:b w:val="false"/>
+          <w:b w:val="false"/>
+          <w:bCs w:val="false"/>
+          <w:sz w:val="22"/>
+          <w:szCs w:val="22"/>
+          <w:lang w:val="en-US" w:eastAsia="en-US" w:bidi="ar-SA"/>
+        </w:rPr>
       </w:pPr>
       <w:r>
         <w:rPr>
@@ -51,7 +572,14 @@
         </w:numPr>
         <w:spacing w:before="0" w:after="160"/>
         <w:jc w:val="both"/>
-        <w:rPr/>
+        <w:rPr>
+          <w:b w:val="false"/>
+          <w:b w:val="false"/>
+          <w:bCs w:val="false"/>
+          <w:sz w:val="22"/>
+          <w:szCs w:val="22"/>
+          <w:lang w:val="en-US" w:eastAsia="en-US" w:bidi="ar-SA"/>
+        </w:rPr>
       </w:pPr>
       <w:r>
         <w:rPr>
@@ -73,7 +601,14 @@
         </w:numPr>
         <w:spacing w:before="0" w:after="160"/>
         <w:jc w:val="both"/>
-        <w:rPr/>
+        <w:rPr>
+          <w:b w:val="false"/>
+          <w:b w:val="false"/>
+          <w:bCs w:val="false"/>
+          <w:sz w:val="22"/>
+          <w:szCs w:val="22"/>
+          <w:lang w:val="en-US" w:eastAsia="en-US" w:bidi="ar-SA"/>
+        </w:rPr>
       </w:pPr>
       <w:r>
         <w:rPr>
@@ -95,7 +630,14 @@
         </w:numPr>
         <w:spacing w:before="0" w:after="160"/>
         <w:jc w:val="both"/>
-        <w:rPr/>
+        <w:rPr>
+          <w:b w:val="false"/>
+          <w:b w:val="false"/>
+          <w:bCs w:val="false"/>
+          <w:sz w:val="22"/>
+          <w:szCs w:val="22"/>
+          <w:lang w:val="en-US" w:eastAsia="en-US" w:bidi="ar-SA"/>
+        </w:rPr>
       </w:pPr>
       <w:r>
         <w:rPr>
@@ -117,7 +659,14 @@
         </w:numPr>
         <w:spacing w:before="0" w:after="160"/>
         <w:jc w:val="both"/>
-        <w:rPr/>
+        <w:rPr>
+          <w:b w:val="false"/>
+          <w:b w:val="false"/>
+          <w:bCs w:val="false"/>
+          <w:sz w:val="22"/>
+          <w:szCs w:val="22"/>
+          <w:lang w:val="en-US" w:eastAsia="en-US" w:bidi="ar-SA"/>
+        </w:rPr>
       </w:pPr>
       <w:r>
         <w:rPr>
@@ -139,7 +688,14 @@
         </w:numPr>
         <w:spacing w:before="0" w:after="160"/>
         <w:jc w:val="both"/>
-        <w:rPr/>
+        <w:rPr>
+          <w:b w:val="false"/>
+          <w:b w:val="false"/>
+          <w:bCs w:val="false"/>
+          <w:sz w:val="22"/>
+          <w:szCs w:val="22"/>
+          <w:lang w:val="en-US" w:eastAsia="en-US" w:bidi="ar-SA"/>
+        </w:rPr>
       </w:pPr>
       <w:r>
         <w:rPr>
@@ -186,8 +742,12 @@
         <w:spacing w:before="0" w:after="160"/>
         <w:jc w:val="both"/>
         <w:rPr>
-          <w:sz w:val="22"/>
-          <w:szCs w:val="22"/>
+          <w:b/>
+          <w:b/>
+          <w:bCs/>
+          <w:sz w:val="22"/>
+          <w:szCs w:val="22"/>
+          <w:lang w:val="en-US" w:eastAsia="en-US" w:bidi="ar-SA"/>
         </w:rPr>
       </w:pPr>
       <w:r>
@@ -211,16 +771,19 @@
         <w:spacing w:before="0" w:after="160"/>
         <w:jc w:val="both"/>
         <w:rPr>
-          <w:b w:val="false"/>
-          <w:b w:val="false"/>
-          <w:bCs w:val="false"/>
-          <w:sz w:val="22"/>
-          <w:szCs w:val="22"/>
-        </w:rPr>
-      </w:pPr>
-      <w:r>
-        <w:rPr>
-          <w:rFonts w:eastAsia="Calibri" w:cs="" w:cstheme="minorBidi" w:eastAsiaTheme="minorHAnsi"/>
+          <w:rFonts w:eastAsia="Calibri"/>
+          <w:b w:val="false"/>
+          <w:b w:val="false"/>
+          <w:bCs w:val="false"/>
+          <w:sz w:val="22"/>
+          <w:szCs w:val="22"/>
+          <w:highlight w:val="darkCyan"/>
+          <w:lang w:val="en-US" w:eastAsia="en-US" w:bidi="ar-SA"/>
+        </w:rPr>
+      </w:pPr>
+      <w:r>
+        <w:rPr>
+          <w:rFonts w:eastAsia="Calibri"/>
           <w:b w:val="false"/>
           <w:bCs w:val="false"/>
           <w:sz w:val="22"/>
@@ -246,6 +809,8 @@
           <w:bCs w:val="false"/>
           <w:sz w:val="22"/>
           <w:szCs w:val="22"/>
+          <w:highlight w:val="darkCyan"/>
+          <w:lang w:val="en-US" w:eastAsia="en-US" w:bidi="ar-SA"/>
         </w:rPr>
       </w:pPr>
       <w:r>
@@ -270,16 +835,21 @@
         <w:spacing w:before="0" w:after="160"/>
         <w:jc w:val="both"/>
         <w:rPr>
-          <w:b w:val="false"/>
-          <w:b w:val="false"/>
-          <w:bCs w:val="false"/>
-          <w:sz w:val="22"/>
-          <w:szCs w:val="22"/>
-        </w:rPr>
-      </w:pPr>
-      <w:r>
-        <w:rPr>
-          <w:rFonts w:eastAsia="Calibri" w:cs="" w:cstheme="minorBidi" w:eastAsiaTheme="minorHAnsi"/>
+          <w:rFonts w:eastAsia="Calibri"/>
+          <w:b w:val="false"/>
+          <w:b w:val="false"/>
+          <w:bCs w:val="false"/>
+          <w:color w:val="auto"/>
+          <w:kern w:val="0"/>
+          <w:sz w:val="22"/>
+          <w:szCs w:val="22"/>
+          <w:highlight w:val="darkCyan"/>
+          <w:lang w:val="en-US" w:eastAsia="en-US" w:bidi="ar-SA"/>
+        </w:rPr>
+      </w:pPr>
+      <w:r>
+        <w:rPr>
+          <w:rFonts w:eastAsia="Calibri"/>
           <w:b w:val="false"/>
           <w:bCs w:val="false"/>
           <w:color w:val="auto"/>
@@ -307,6 +877,8 @@
           <w:bCs w:val="false"/>
           <w:sz w:val="22"/>
           <w:szCs w:val="22"/>
+          <w:highlight w:val="darkCyan"/>
+          <w:lang w:val="en-US" w:eastAsia="en-US" w:bidi="ar-SA"/>
         </w:rPr>
       </w:pPr>
       <w:r>
@@ -331,16 +903,19 @@
         <w:spacing w:before="0" w:after="160"/>
         <w:jc w:val="both"/>
         <w:rPr>
-          <w:b w:val="false"/>
-          <w:b w:val="false"/>
-          <w:bCs w:val="false"/>
-          <w:sz w:val="22"/>
-          <w:szCs w:val="22"/>
-        </w:rPr>
-      </w:pPr>
-      <w:r>
-        <w:rPr>
-          <w:rFonts w:eastAsia="Calibri" w:cs="" w:cstheme="minorBidi" w:eastAsiaTheme="minorHAnsi"/>
+          <w:rFonts w:ascii="Calibri" w:hAnsi="Calibri" w:eastAsia="Calibri"/>
+          <w:b w:val="false"/>
+          <w:b w:val="false"/>
+          <w:bCs w:val="false"/>
+          <w:sz w:val="22"/>
+          <w:szCs w:val="22"/>
+          <w:highlight w:val="darkCyan"/>
+          <w:lang w:val="en-US" w:eastAsia="en-US" w:bidi="ar-SA"/>
+        </w:rPr>
+      </w:pPr>
+      <w:r>
+        <w:rPr>
+          <w:rFonts w:eastAsia="Calibri"/>
           <w:b w:val="false"/>
           <w:bCs w:val="false"/>
           <w:sz w:val="22"/>
@@ -360,10 +935,7 @@
         </w:numPr>
         <w:spacing w:before="0" w:after="160"/>
         <w:jc w:val="both"/>
-        <w:rPr>
-          <w:sz w:val="22"/>
-          <w:szCs w:val="22"/>
-        </w:rPr>
+        <w:rPr/>
       </w:pPr>
       <w:r>
         <w:rPr>
@@ -394,13 +966,14 @@
         <w:spacing w:before="0" w:after="160"/>
         <w:jc w:val="both"/>
         <w:rPr>
-          <w:rFonts w:ascii="Calibri" w:hAnsi="Calibri" w:eastAsia="Calibri" w:cs="" w:asciiTheme="minorHAnsi" w:cstheme="minorBidi" w:eastAsiaTheme="minorHAnsi" w:hAnsiTheme="minorHAnsi"/>
+          <w:rFonts w:eastAsia="Calibri"/>
           <w:highlight w:val="darkCyan"/>
-        </w:rPr>
-      </w:pPr>
-      <w:r>
-        <w:rPr>
-          <w:rFonts w:eastAsia="Calibri" w:cs="" w:cstheme="minorBidi" w:eastAsiaTheme="minorHAnsi"/>
+          <w:lang w:val="en-US" w:eastAsia="en-US" w:bidi="ar-SA"/>
+        </w:rPr>
+      </w:pPr>
+      <w:r>
+        <w:rPr>
+          <w:rFonts w:eastAsia="Calibri"/>
           <w:highlight w:val="darkCyan"/>
           <w:lang w:val="en-US" w:eastAsia="en-US" w:bidi="ar-SA"/>
         </w:rPr>
@@ -417,13 +990,14 @@
         <w:spacing w:before="0" w:after="160"/>
         <w:jc w:val="both"/>
         <w:rPr>
-          <w:rFonts w:ascii="Calibri" w:hAnsi="Calibri" w:eastAsia="Calibri" w:cs="" w:asciiTheme="minorHAnsi" w:cstheme="minorBidi" w:eastAsiaTheme="minorHAnsi" w:hAnsiTheme="minorHAnsi"/>
+          <w:rFonts w:eastAsia="Calibri"/>
           <w:highlight w:val="darkCyan"/>
-        </w:rPr>
-      </w:pPr>
-      <w:r>
-        <w:rPr>
-          <w:rFonts w:eastAsia="Calibri" w:cs="" w:cstheme="minorBidi" w:eastAsiaTheme="minorHAnsi"/>
+          <w:lang w:val="en-US" w:eastAsia="en-US" w:bidi="ar-SA"/>
+        </w:rPr>
+      </w:pPr>
+      <w:r>
+        <w:rPr>
+          <w:rFonts w:eastAsia="Calibri"/>
           <w:highlight w:val="darkCyan"/>
           <w:lang w:val="en-US" w:eastAsia="en-US" w:bidi="ar-SA"/>
         </w:rPr>
@@ -440,13 +1014,14 @@
         <w:spacing w:before="0" w:after="160"/>
         <w:jc w:val="both"/>
         <w:rPr>
-          <w:rFonts w:ascii="Calibri" w:hAnsi="Calibri" w:eastAsia="Calibri" w:cs="" w:asciiTheme="minorHAnsi" w:cstheme="minorBidi" w:eastAsiaTheme="minorHAnsi" w:hAnsiTheme="minorHAnsi"/>
+          <w:rFonts w:eastAsia="Calibri"/>
           <w:highlight w:val="darkCyan"/>
-        </w:rPr>
-      </w:pPr>
-      <w:r>
-        <w:rPr>
-          <w:rFonts w:eastAsia="Calibri" w:cs="" w:cstheme="minorBidi" w:eastAsiaTheme="minorHAnsi"/>
+          <w:lang w:val="en-US" w:eastAsia="en-US" w:bidi="ar-SA"/>
+        </w:rPr>
+      </w:pPr>
+      <w:r>
+        <w:rPr>
+          <w:rFonts w:eastAsia="Calibri"/>
           <w:highlight w:val="darkCyan"/>
           <w:lang w:val="en-US" w:eastAsia="en-US" w:bidi="ar-SA"/>
         </w:rPr>
@@ -463,13 +1038,14 @@
         <w:spacing w:before="0" w:after="160"/>
         <w:jc w:val="both"/>
         <w:rPr>
-          <w:rFonts w:ascii="Calibri" w:hAnsi="Calibri" w:eastAsia="Calibri" w:cs="" w:asciiTheme="minorHAnsi" w:cstheme="minorBidi" w:eastAsiaTheme="minorHAnsi" w:hAnsiTheme="minorHAnsi"/>
+          <w:rFonts w:eastAsia="Calibri"/>
           <w:highlight w:val="darkCyan"/>
-        </w:rPr>
-      </w:pPr>
-      <w:r>
-        <w:rPr>
-          <w:rFonts w:eastAsia="Calibri" w:cs="" w:cstheme="minorBidi" w:eastAsiaTheme="minorHAnsi"/>
+          <w:lang w:val="en-US" w:eastAsia="en-US" w:bidi="ar-SA"/>
+        </w:rPr>
+      </w:pPr>
+      <w:r>
+        <w:rPr>
+          <w:rFonts w:eastAsia="Calibri"/>
           <w:highlight w:val="darkCyan"/>
           <w:lang w:val="en-US" w:eastAsia="en-US" w:bidi="ar-SA"/>
         </w:rPr>
@@ -486,13 +1062,14 @@
         <w:spacing w:before="0" w:after="160"/>
         <w:jc w:val="both"/>
         <w:rPr>
-          <w:rFonts w:ascii="Calibri" w:hAnsi="Calibri" w:eastAsia="Calibri" w:cs="" w:asciiTheme="minorHAnsi" w:cstheme="minorBidi" w:eastAsiaTheme="minorHAnsi" w:hAnsiTheme="minorHAnsi"/>
+          <w:rFonts w:eastAsia="Calibri"/>
           <w:highlight w:val="darkCyan"/>
-        </w:rPr>
-      </w:pPr>
-      <w:r>
-        <w:rPr>
-          <w:rFonts w:eastAsia="Calibri" w:cs="" w:cstheme="minorBidi" w:eastAsiaTheme="minorHAnsi"/>
+          <w:lang w:val="en-US" w:eastAsia="en-US" w:bidi="ar-SA"/>
+        </w:rPr>
+      </w:pPr>
+      <w:r>
+        <w:rPr>
+          <w:rFonts w:eastAsia="Calibri"/>
           <w:highlight w:val="darkCyan"/>
           <w:lang w:val="en-US" w:eastAsia="en-US" w:bidi="ar-SA"/>
         </w:rPr>
@@ -509,13 +1086,14 @@
         <w:spacing w:before="0" w:after="160"/>
         <w:jc w:val="both"/>
         <w:rPr>
-          <w:rFonts w:ascii="Calibri" w:hAnsi="Calibri" w:eastAsia="Calibri" w:cs="" w:asciiTheme="minorHAnsi" w:cstheme="minorBidi" w:eastAsiaTheme="minorHAnsi" w:hAnsiTheme="minorHAnsi"/>
+          <w:rFonts w:eastAsia="Calibri"/>
           <w:highlight w:val="darkCyan"/>
-        </w:rPr>
-      </w:pPr>
-      <w:r>
-        <w:rPr>
-          <w:rFonts w:eastAsia="Calibri" w:cs="" w:cstheme="minorBidi" w:eastAsiaTheme="minorHAnsi"/>
+          <w:lang w:val="en-US" w:eastAsia="en-US" w:bidi="ar-SA"/>
+        </w:rPr>
+      </w:pPr>
+      <w:r>
+        <w:rPr>
+          <w:rFonts w:eastAsia="Calibri"/>
           <w:highlight w:val="darkCyan"/>
           <w:lang w:val="en-US" w:eastAsia="en-US" w:bidi="ar-SA"/>
         </w:rPr>
@@ -532,13 +1110,14 @@
         <w:spacing w:before="0" w:after="160"/>
         <w:jc w:val="both"/>
         <w:rPr>
-          <w:rFonts w:ascii="Calibri" w:hAnsi="Calibri" w:eastAsia="Calibri" w:cs="" w:asciiTheme="minorHAnsi" w:cstheme="minorBidi" w:eastAsiaTheme="minorHAnsi" w:hAnsiTheme="minorHAnsi"/>
+          <w:rFonts w:eastAsia="Calibri"/>
           <w:highlight w:val="darkCyan"/>
-        </w:rPr>
-      </w:pPr>
-      <w:r>
-        <w:rPr>
-          <w:rFonts w:eastAsia="Calibri" w:cs="" w:cstheme="minorBidi" w:eastAsiaTheme="minorHAnsi"/>
+          <w:lang w:val="en-US" w:eastAsia="en-US" w:bidi="ar-SA"/>
+        </w:rPr>
+      </w:pPr>
+      <w:r>
+        <w:rPr>
+          <w:rFonts w:eastAsia="Calibri"/>
           <w:highlight w:val="darkCyan"/>
           <w:lang w:val="en-US" w:eastAsia="en-US" w:bidi="ar-SA"/>
         </w:rPr>
@@ -555,13 +1134,14 @@
         <w:spacing w:before="0" w:after="160"/>
         <w:jc w:val="both"/>
         <w:rPr>
-          <w:rFonts w:ascii="Calibri" w:hAnsi="Calibri" w:eastAsia="Calibri" w:cs="" w:asciiTheme="minorHAnsi" w:cstheme="minorBidi" w:eastAsiaTheme="minorHAnsi" w:hAnsiTheme="minorHAnsi"/>
+          <w:rFonts w:eastAsia="Calibri"/>
           <w:highlight w:val="darkCyan"/>
-        </w:rPr>
-      </w:pPr>
-      <w:r>
-        <w:rPr>
-          <w:rFonts w:eastAsia="Calibri" w:cs="" w:cstheme="minorBidi" w:eastAsiaTheme="minorHAnsi"/>
+          <w:lang w:val="en-US" w:eastAsia="en-US" w:bidi="ar-SA"/>
+        </w:rPr>
+      </w:pPr>
+      <w:r>
+        <w:rPr>
+          <w:rFonts w:eastAsia="Calibri"/>
           <w:highlight w:val="darkCyan"/>
           <w:lang w:val="en-US" w:eastAsia="en-US" w:bidi="ar-SA"/>
         </w:rPr>
@@ -578,13 +1158,14 @@
         <w:spacing w:before="0" w:after="160"/>
         <w:jc w:val="both"/>
         <w:rPr>
-          <w:rFonts w:ascii="Calibri" w:hAnsi="Calibri" w:eastAsia="Calibri" w:cs="" w:asciiTheme="minorHAnsi" w:cstheme="minorBidi" w:eastAsiaTheme="minorHAnsi" w:hAnsiTheme="minorHAnsi"/>
+          <w:rFonts w:eastAsia="Calibri"/>
           <w:highlight w:val="darkCyan"/>
-        </w:rPr>
-      </w:pPr>
-      <w:r>
-        <w:rPr>
-          <w:rFonts w:eastAsia="Calibri" w:cs="" w:cstheme="minorBidi" w:eastAsiaTheme="minorHAnsi"/>
+          <w:lang w:val="en-US" w:eastAsia="en-US" w:bidi="ar-SA"/>
+        </w:rPr>
+      </w:pPr>
+      <w:r>
+        <w:rPr>
+          <w:rFonts w:eastAsia="Calibri"/>
           <w:highlight w:val="darkCyan"/>
           <w:lang w:val="en-US" w:eastAsia="en-US" w:bidi="ar-SA"/>
         </w:rPr>
@@ -604,6 +1185,7 @@
           <w:b/>
           <w:b/>
           <w:bCs/>
+          <w:lang w:val="en-US" w:eastAsia="en-US" w:bidi="ar-SA"/>
         </w:rPr>
       </w:pPr>
       <w:r>
@@ -633,13 +1215,17 @@
         <w:spacing w:before="0" w:after="160"/>
         <w:jc w:val="both"/>
         <w:rPr>
-          <w:rFonts w:ascii="Calibri" w:hAnsi="Calibri" w:eastAsia="Calibri" w:cs="" w:asciiTheme="minorHAnsi" w:cstheme="minorBidi" w:eastAsiaTheme="minorHAnsi" w:hAnsiTheme="minorHAnsi"/>
+          <w:rFonts w:eastAsia="Calibri"/>
+          <w:b w:val="false"/>
+          <w:b w:val="false"/>
+          <w:bCs w:val="false"/>
           <w:highlight w:val="darkCyan"/>
-        </w:rPr>
-      </w:pPr>
-      <w:r>
-        <w:rPr>
-          <w:rFonts w:eastAsia="Calibri" w:cs="" w:cstheme="minorBidi" w:eastAsiaTheme="minorHAnsi"/>
+          <w:lang w:val="en-US" w:eastAsia="en-US" w:bidi="ar-SA"/>
+        </w:rPr>
+      </w:pPr>
+      <w:r>
+        <w:rPr>
+          <w:rFonts w:eastAsia="Calibri"/>
           <w:b w:val="false"/>
           <w:bCs w:val="false"/>
           <w:highlight w:val="darkCyan"/>
@@ -658,14 +1244,17 @@
         <w:spacing w:before="0" w:after="160"/>
         <w:jc w:val="both"/>
         <w:rPr>
-          <w:b w:val="false"/>
-          <w:b w:val="false"/>
-          <w:bCs w:val="false"/>
-        </w:rPr>
-      </w:pPr>
-      <w:r>
-        <w:rPr>
-          <w:rFonts w:eastAsia="Calibri" w:cs="" w:cstheme="minorBidi" w:eastAsiaTheme="minorHAnsi"/>
+          <w:rFonts w:ascii="Calibri" w:hAnsi="Calibri" w:eastAsia="Calibri"/>
+          <w:b w:val="false"/>
+          <w:b w:val="false"/>
+          <w:bCs w:val="false"/>
+          <w:highlight w:val="darkCyan"/>
+          <w:lang w:val="en-US" w:eastAsia="en-US" w:bidi="ar-SA"/>
+        </w:rPr>
+      </w:pPr>
+      <w:r>
+        <w:rPr>
+          <w:rFonts w:eastAsia="Calibri"/>
           <w:b w:val="false"/>
           <w:bCs w:val="false"/>
           <w:highlight w:val="darkCyan"/>
@@ -687,11 +1276,12 @@
           <w:b w:val="false"/>
           <w:b w:val="false"/>
           <w:bCs w:val="false"/>
-        </w:rPr>
-      </w:pPr>
-      <w:r>
-        <w:rPr>
-          <w:rFonts w:asciiTheme="minorHAnsi" w:cstheme="minorBidi" w:eastAsiaTheme="minorHAnsi" w:hAnsiTheme="minorHAnsi"/>
+          <w:highlight w:val="darkCyan"/>
+          <w:lang w:val="en-US" w:eastAsia="en-US" w:bidi="ar-SA"/>
+        </w:rPr>
+      </w:pPr>
+      <w:r>
+        <w:rPr>
           <w:b w:val="false"/>
           <w:bCs w:val="false"/>
           <w:highlight w:val="darkCyan"/>
@@ -713,6 +1303,7 @@
           <w:b w:val="false"/>
           <w:b w:val="false"/>
           <w:bCs w:val="false"/>
+          <w:lang w:val="en-US" w:eastAsia="en-US" w:bidi="ar-SA"/>
         </w:rPr>
       </w:pPr>
       <w:r>
@@ -739,6 +1330,7 @@
           <w:b/>
           <w:b/>
           <w:bCs/>
+          <w:lang w:val="en-US" w:eastAsia="en-US" w:bidi="ar-SA"/>
         </w:rPr>
       </w:pPr>
       <w:r>
@@ -760,13 +1352,15 @@
         <w:spacing w:before="0" w:after="160"/>
         <w:jc w:val="both"/>
         <w:rPr>
-          <w:rFonts w:asciiTheme="minorHAnsi" w:cstheme="minorBidi" w:eastAsiaTheme="minorHAnsi" w:hAnsiTheme="minorHAnsi"/>
+          <w:b w:val="false"/>
+          <w:b w:val="false"/>
+          <w:bCs w:val="false"/>
           <w:highlight w:val="darkCyan"/>
-        </w:rPr>
-      </w:pPr>
-      <w:r>
-        <w:rPr>
-          <w:rFonts w:asciiTheme="minorHAnsi" w:cstheme="minorBidi" w:eastAsiaTheme="minorHAnsi" w:hAnsiTheme="minorHAnsi"/>
+          <w:lang w:val="en-US" w:eastAsia="en-US" w:bidi="ar-SA"/>
+        </w:rPr>
+      </w:pPr>
+      <w:r>
+        <w:rPr>
           <w:b w:val="false"/>
           <w:bCs w:val="false"/>
           <w:highlight w:val="darkCyan"/>
@@ -784,7 +1378,12 @@
         </w:numPr>
         <w:spacing w:before="0" w:after="160"/>
         <w:jc w:val="both"/>
-        <w:rPr/>
+        <w:rPr>
+          <w:b/>
+          <w:b/>
+          <w:bCs/>
+          <w:lang w:val="en-US" w:eastAsia="en-US" w:bidi="ar-SA"/>
+        </w:rPr>
       </w:pPr>
       <w:r>
         <w:rPr>
@@ -808,6 +1407,7 @@
           <w:b w:val="false"/>
           <w:b w:val="false"/>
           <w:bCs w:val="false"/>
+          <w:lang w:val="en-US" w:eastAsia="en-US" w:bidi="ar-SA"/>
         </w:rPr>
       </w:pPr>
       <w:r>
@@ -828,7 +1428,12 @@
         </w:numPr>
         <w:spacing w:before="0" w:after="160"/>
         <w:jc w:val="both"/>
-        <w:rPr/>
+        <w:rPr>
+          <w:b/>
+          <w:b/>
+          <w:bCs/>
+          <w:lang w:val="en-US" w:eastAsia="en-US" w:bidi="ar-SA"/>
+        </w:rPr>
       </w:pPr>
       <w:r>
         <w:rPr>
@@ -856,7 +1461,9 @@
         </w:numPr>
         <w:spacing w:before="0" w:after="160"/>
         <w:jc w:val="both"/>
-        <w:rPr/>
+        <w:rPr>
+          <w:lang w:val="en-US" w:eastAsia="en-US" w:bidi="ar-SA"/>
+        </w:rPr>
       </w:pPr>
       <w:r>
         <w:rPr>
@@ -875,6 +1482,9 @@
         <w:spacing w:before="0" w:after="160"/>
         <w:jc w:val="both"/>
         <w:rPr>
+          <w:b/>
+          <w:b/>
+          <w:bCs/>
           <w:lang w:val="en-US" w:eastAsia="en-US" w:bidi="ar-SA"/>
         </w:rPr>
       </w:pPr>
@@ -978,6 +1588,77 @@
     <w:p>
       <w:pPr>
         <w:pStyle w:val="Normal"/>
+        <w:spacing w:before="0" w:after="160"/>
+        <w:jc w:val="both"/>
+        <w:rPr>
+          <w:b/>
+          <w:b/>
+          <w:bCs/>
+        </w:rPr>
+      </w:pPr>
+      <w:r>
+        <w:rPr>
+          <w:b/>
+          <w:bCs/>
+        </w:rPr>
+        <w:t>APP Features</w:t>
+      </w:r>
+    </w:p>
+    <w:p>
+      <w:pPr>
+        <w:pStyle w:val="Normal"/>
+        <w:numPr>
+          <w:ilvl w:val="0"/>
+          <w:numId w:val="10"/>
+        </w:numPr>
+        <w:spacing w:before="0" w:after="160"/>
+        <w:jc w:val="both"/>
+        <w:rPr/>
+      </w:pPr>
+      <w:r>
+        <w:rPr/>
+        <w:t>extract product names and prices from ads</w:t>
+      </w:r>
+    </w:p>
+    <w:p>
+      <w:pPr>
+        <w:pStyle w:val="Normal"/>
+        <w:numPr>
+          <w:ilvl w:val="0"/>
+          <w:numId w:val="10"/>
+        </w:numPr>
+        <w:spacing w:before="0" w:after="160"/>
+        <w:jc w:val="both"/>
+        <w:rPr/>
+      </w:pPr>
+      <w:r>
+        <w:rPr/>
+        <w:t>measure the similarity between two ads</w:t>
+      </w:r>
+    </w:p>
+    <w:p>
+      <w:pPr>
+        <w:pStyle w:val="Normal"/>
+        <w:numPr>
+          <w:ilvl w:val="1"/>
+          <w:numId w:val="10"/>
+        </w:numPr>
+        <w:spacing w:before="0" w:after="160"/>
+        <w:jc w:val="both"/>
+        <w:rPr/>
+      </w:pPr>
+      <w:r>
+        <w:rPr/>
+        <w:t>Use the similarity to suggest ads from other users that are similar</w:t>
+      </w:r>
+    </w:p>
+    <w:p>
+      <w:pPr>
+        <w:pStyle w:val="Normal"/>
+        <w:numPr>
+          <w:ilvl w:val="0"/>
+          <w:numId w:val="10"/>
+        </w:numPr>
         <w:spacing w:before="0" w:after="160"/>
         <w:jc w:val="both"/>
         <w:rPr/>
@@ -2286,6 +2967,271 @@
     </w:lvl>
   </w:abstractNum>
   <w:abstractNum w:abstractNumId="10">
+    <w:lvl w:ilvl="0">
+      <w:start w:val="1"/>
+      <w:numFmt w:val="bullet"/>
+      <w:lvlText w:val=""/>
+      <w:lvlJc w:val="left"/>
+      <w:pPr>
+        <w:tabs>
+          <w:tab w:val="num" w:pos="720"/>
+        </w:tabs>
+        <w:ind w:left="720" w:hanging="360"/>
+      </w:pPr>
+      <w:rPr>
+        <w:rFonts w:ascii="Symbol" w:hAnsi="Symbol" w:cs="Symbol" w:hint="default"/>
+        <w:rFonts w:cs="OpenSymbol"/>
+      </w:rPr>
+    </w:lvl>
+    <w:lvl w:ilvl="1">
+      <w:start w:val="1"/>
+      <w:numFmt w:val="bullet"/>
+      <w:lvlText w:val="◦"/>
+      <w:lvlJc w:val="left"/>
+      <w:pPr>
+        <w:tabs>
+          <w:tab w:val="num" w:pos="1080"/>
+        </w:tabs>
+        <w:ind w:left="1080" w:hanging="360"/>
+      </w:pPr>
+      <w:rPr>
+        <w:rFonts w:ascii="OpenSymbol" w:hAnsi="OpenSymbol" w:cs="OpenSymbol" w:hint="default"/>
+        <w:rFonts w:cs="OpenSymbol"/>
+      </w:rPr>
+    </w:lvl>
+    <w:lvl w:ilvl="2">
+      <w:start w:val="1"/>
+      <w:numFmt w:val="bullet"/>
+      <w:lvlText w:val="▪"/>
+      <w:lvlJc w:val="left"/>
+      <w:pPr>
+        <w:tabs>
+          <w:tab w:val="num" w:pos="1440"/>
+        </w:tabs>
+        <w:ind w:left="1440" w:hanging="360"/>
+      </w:pPr>
+      <w:rPr>
+        <w:rFonts w:ascii="OpenSymbol" w:hAnsi="OpenSymbol" w:cs="OpenSymbol" w:hint="default"/>
+        <w:rFonts w:cs="OpenSymbol"/>
+      </w:rPr>
+    </w:lvl>
+    <w:lvl w:ilvl="3">
+      <w:start w:val="1"/>
+      <w:numFmt w:val="bullet"/>
+      <w:lvlText w:val=""/>
+      <w:lvlJc w:val="left"/>
+      <w:pPr>
+        <w:tabs>
+          <w:tab w:val="num" w:pos="1800"/>
+        </w:tabs>
+        <w:ind w:left="1800" w:hanging="360"/>
+      </w:pPr>
+      <w:rPr>
+        <w:rFonts w:ascii="Symbol" w:hAnsi="Symbol" w:cs="Symbol" w:hint="default"/>
+        <w:rFonts w:cs="OpenSymbol"/>
+      </w:rPr>
+    </w:lvl>
+    <w:lvl w:ilvl="4">
+      <w:start w:val="1"/>
+      <w:numFmt w:val="bullet"/>
+      <w:lvlText w:val="◦"/>
+      <w:lvlJc w:val="left"/>
+      <w:pPr>
+        <w:tabs>
+          <w:tab w:val="num" w:pos="2160"/>
+        </w:tabs>
+        <w:ind w:left="2160" w:hanging="360"/>
+      </w:pPr>
+      <w:rPr>
+        <w:rFonts w:ascii="OpenSymbol" w:hAnsi="OpenSymbol" w:cs="OpenSymbol" w:hint="default"/>
+        <w:rFonts w:cs="OpenSymbol"/>
+      </w:rPr>
+    </w:lvl>
+    <w:lvl w:ilvl="5">
+      <w:start w:val="1"/>
+      <w:numFmt w:val="bullet"/>
+      <w:lvlText w:val="▪"/>
+      <w:lvlJc w:val="left"/>
+      <w:pPr>
+        <w:tabs>
+          <w:tab w:val="num" w:pos="2520"/>
+        </w:tabs>
+        <w:ind w:left="2520" w:hanging="360"/>
+      </w:pPr>
+      <w:rPr>
+        <w:rFonts w:ascii="OpenSymbol" w:hAnsi="OpenSymbol" w:cs="OpenSymbol" w:hint="default"/>
+        <w:rFonts w:cs="OpenSymbol"/>
+      </w:rPr>
+    </w:lvl>
+    <w:lvl w:ilvl="6">
+      <w:start w:val="1"/>
+      <w:numFmt w:val="bullet"/>
+      <w:lvlText w:val=""/>
+      <w:lvlJc w:val="left"/>
+      <w:pPr>
+        <w:tabs>
+          <w:tab w:val="num" w:pos="2880"/>
+        </w:tabs>
+        <w:ind w:left="2880" w:hanging="360"/>
+      </w:pPr>
+      <w:rPr>
+        <w:rFonts w:ascii="Symbol" w:hAnsi="Symbol" w:cs="Symbol" w:hint="default"/>
+        <w:rFonts w:cs="OpenSymbol"/>
+      </w:rPr>
+    </w:lvl>
+    <w:lvl w:ilvl="7">
+      <w:start w:val="1"/>
+      <w:numFmt w:val="bullet"/>
+      <w:lvlText w:val="◦"/>
+      <w:lvlJc w:val="left"/>
+      <w:pPr>
+        <w:tabs>
+          <w:tab w:val="num" w:pos="3240"/>
+        </w:tabs>
+        <w:ind w:left="3240" w:hanging="360"/>
+      </w:pPr>
+      <w:rPr>
+        <w:rFonts w:ascii="OpenSymbol" w:hAnsi="OpenSymbol" w:cs="OpenSymbol" w:hint="default"/>
+        <w:rFonts w:cs="OpenSymbol"/>
+      </w:rPr>
+    </w:lvl>
+    <w:lvl w:ilvl="8">
+      <w:start w:val="1"/>
+      <w:numFmt w:val="bullet"/>
+      <w:lvlText w:val="▪"/>
+      <w:lvlJc w:val="left"/>
+      <w:pPr>
+        <w:tabs>
+          <w:tab w:val="num" w:pos="3600"/>
+        </w:tabs>
+        <w:ind w:left="3600" w:hanging="360"/>
+      </w:pPr>
+      <w:rPr>
+        <w:rFonts w:ascii="OpenSymbol" w:hAnsi="OpenSymbol" w:cs="OpenSymbol" w:hint="default"/>
+        <w:rFonts w:cs="OpenSymbol"/>
+      </w:rPr>
+    </w:lvl>
+  </w:abstractNum>
+  <w:abstractNum w:abstractNumId="11">
+    <w:lvl w:ilvl="0">
+      <w:start w:val="1"/>
+      <w:numFmt w:val="decimal"/>
+      <w:lvlText w:val="%1."/>
+      <w:lvlJc w:val="left"/>
+      <w:pPr>
+        <w:tabs>
+          <w:tab w:val="num" w:pos="720"/>
+        </w:tabs>
+        <w:ind w:left="720" w:hanging="360"/>
+      </w:pPr>
+      <w:rPr/>
+    </w:lvl>
+    <w:lvl w:ilvl="1">
+      <w:start w:val="1"/>
+      <w:numFmt w:val="decimal"/>
+      <w:lvlText w:val="%2."/>
+      <w:lvlJc w:val="left"/>
+      <w:pPr>
+        <w:tabs>
+          <w:tab w:val="num" w:pos="1080"/>
+        </w:tabs>
+        <w:ind w:left="1080" w:hanging="360"/>
+      </w:pPr>
+      <w:rPr/>
+    </w:lvl>
+    <w:lvl w:ilvl="2">
+      <w:start w:val="1"/>
+      <w:numFmt w:val="decimal"/>
+      <w:lvlText w:val="%3."/>
+      <w:lvlJc w:val="left"/>
+      <w:pPr>
+        <w:tabs>
+          <w:tab w:val="num" w:pos="1440"/>
+        </w:tabs>
+        <w:ind w:left="1440" w:hanging="360"/>
+      </w:pPr>
+      <w:rPr/>
+    </w:lvl>
+    <w:lvl w:ilvl="3">
+      <w:start w:val="1"/>
+      <w:numFmt w:val="decimal"/>
+      <w:lvlText w:val="%4."/>
+      <w:lvlJc w:val="left"/>
+      <w:pPr>
+        <w:tabs>
+          <w:tab w:val="num" w:pos="1800"/>
+        </w:tabs>
+        <w:ind w:left="1800" w:hanging="360"/>
+      </w:pPr>
+      <w:rPr/>
+    </w:lvl>
+    <w:lvl w:ilvl="4">
+      <w:start w:val="1"/>
+      <w:numFmt w:val="decimal"/>
+      <w:lvlText w:val="%5."/>
+      <w:lvlJc w:val="left"/>
+      <w:pPr>
+        <w:tabs>
+          <w:tab w:val="num" w:pos="2160"/>
+        </w:tabs>
+        <w:ind w:left="2160" w:hanging="360"/>
+      </w:pPr>
+      <w:rPr/>
+    </w:lvl>
+    <w:lvl w:ilvl="5">
+      <w:start w:val="1"/>
+      <w:numFmt w:val="decimal"/>
+      <w:lvlText w:val="%6."/>
+      <w:lvlJc w:val="left"/>
+      <w:pPr>
+        <w:tabs>
+          <w:tab w:val="num" w:pos="2520"/>
+        </w:tabs>
+        <w:ind w:left="2520" w:hanging="360"/>
+      </w:pPr>
+      <w:rPr/>
+    </w:lvl>
+    <w:lvl w:ilvl="6">
+      <w:start w:val="1"/>
+      <w:numFmt w:val="decimal"/>
+      <w:lvlText w:val="%7."/>
+      <w:lvlJc w:val="left"/>
+      <w:pPr>
+        <w:tabs>
+          <w:tab w:val="num" w:pos="2880"/>
+        </w:tabs>
+        <w:ind w:left="2880" w:hanging="360"/>
+      </w:pPr>
+      <w:rPr/>
+    </w:lvl>
+    <w:lvl w:ilvl="7">
+      <w:start w:val="1"/>
+      <w:numFmt w:val="decimal"/>
+      <w:lvlText w:val="%8."/>
+      <w:lvlJc w:val="left"/>
+      <w:pPr>
+        <w:tabs>
+          <w:tab w:val="num" w:pos="3240"/>
+        </w:tabs>
+        <w:ind w:left="3240" w:hanging="360"/>
+      </w:pPr>
+      <w:rPr/>
+    </w:lvl>
+    <w:lvl w:ilvl="8">
+      <w:start w:val="1"/>
+      <w:numFmt w:val="decimal"/>
+      <w:lvlText w:val="%9."/>
+      <w:lvlJc w:val="left"/>
+      <w:pPr>
+        <w:tabs>
+          <w:tab w:val="num" w:pos="3600"/>
+        </w:tabs>
+        <w:ind w:left="3600" w:hanging="360"/>
+      </w:pPr>
+      <w:rPr/>
+    </w:lvl>
+  </w:abstractNum>
+  <w:abstractNum w:abstractNumId="12">
     <w:lvl w:ilvl="0">
       <w:start w:val="1"/>
       <w:numFmt w:val="none"/>
@@ -2407,6 +3353,12 @@
   <w:num w:numId="10">
     <w:abstractNumId w:val="10"/>
   </w:num>
+  <w:num w:numId="11">
+    <w:abstractNumId w:val="11"/>
+  </w:num>
+  <w:num w:numId="12">
+    <w:abstractNumId w:val="12"/>
+  </w:num>
 </w:numbering>
 </file>
 
@@ -2415,7 +3367,7 @@
   <w:docDefaults>
     <w:rPrDefault>
       <w:rPr>
-        <w:rFonts w:ascii="Calibri" w:hAnsi="Calibri" w:eastAsia="Calibri" w:cs="" w:asciiTheme="minorHAnsi" w:cstheme="minorBidi" w:eastAsiaTheme="minorHAnsi" w:hAnsiTheme="minorHAnsi"/>
+        <w:rFonts w:ascii="Calibri" w:hAnsi="Calibri" w:eastAsia="Calibri" w:cs="DejaVu Sans"/>
         <w:szCs w:val="22"/>
         <w:lang w:val="es-ES" w:eastAsia="en-US" w:bidi="ar-SA"/>
       </w:rPr>
@@ -2424,390 +3376,20 @@
       <w:pPr/>
     </w:pPrDefault>
   </w:docDefaults>
-  <w:latentStyles w:defLockedState="0" w:defUIPriority="99" w:defSemiHidden="0" w:defUnhideWhenUsed="0" w:defQFormat="0" w:count="371">
-    <w:lsdException w:name="Normal" w:uiPriority="0" w:qFormat="1"/>
-    <w:lsdException w:name="heading 1" w:uiPriority="9" w:qFormat="1"/>
-    <w:lsdException w:name="heading 2" w:uiPriority="9" w:semiHidden="1" w:unhideWhenUsed="1" w:qFormat="1"/>
-    <w:lsdException w:name="heading 3" w:uiPriority="9" w:semiHidden="1" w:unhideWhenUsed="1" w:qFormat="1"/>
-    <w:lsdException w:name="heading 4" w:uiPriority="9" w:semiHidden="1" w:unhideWhenUsed="1" w:qFormat="1"/>
-    <w:lsdException w:name="heading 5" w:uiPriority="9" w:semiHidden="1" w:unhideWhenUsed="1" w:qFormat="1"/>
-    <w:lsdException w:name="heading 6" w:uiPriority="9" w:semiHidden="1" w:unhideWhenUsed="1" w:qFormat="1"/>
-    <w:lsdException w:name="heading 7" w:uiPriority="9" w:semiHidden="1" w:unhideWhenUsed="1" w:qFormat="1"/>
-    <w:lsdException w:name="heading 8" w:uiPriority="9" w:semiHidden="1" w:unhideWhenUsed="1" w:qFormat="1"/>
-    <w:lsdException w:name="heading 9" w:uiPriority="9" w:semiHidden="1" w:unhideWhenUsed="1" w:qFormat="1"/>
-    <w:lsdException w:name="index 1" w:semiHidden="1" w:unhideWhenUsed="1"/>
-    <w:lsdException w:name="index 2" w:semiHidden="1" w:unhideWhenUsed="1"/>
-    <w:lsdException w:name="index 3" w:semiHidden="1" w:unhideWhenUsed="1"/>
-    <w:lsdException w:name="index 4" w:semiHidden="1" w:unhideWhenUsed="1"/>
-    <w:lsdException w:name="index 5" w:semiHidden="1" w:unhideWhenUsed="1"/>
-    <w:lsdException w:name="index 6" w:semiHidden="1" w:unhideWhenUsed="1"/>
-    <w:lsdException w:name="index 7" w:semiHidden="1" w:unhideWhenUsed="1"/>
-    <w:lsdException w:name="index 8" w:semiHidden="1" w:unhideWhenUsed="1"/>
-    <w:lsdException w:name="index 9" w:semiHidden="1" w:unhideWhenUsed="1"/>
-    <w:lsdException w:name="toc 1" w:uiPriority="39" w:semiHidden="1" w:unhideWhenUsed="1"/>
-    <w:lsdException w:name="toc 2" w:uiPriority="39" w:semiHidden="1" w:unhideWhenUsed="1"/>
-    <w:lsdException w:name="toc 3" w:uiPriority="39" w:semiHidden="1" w:unhideWhenUsed="1"/>
-    <w:lsdException w:name="toc 4" w:uiPriority="39" w:semiHidden="1" w:unhideWhenUsed="1"/>
-    <w:lsdException w:name="toc 5" w:uiPriority="39" w:semiHidden="1" w:unhideWhenUsed="1"/>
-    <w:lsdException w:name="toc 6" w:uiPriority="39" w:semiHidden="1" w:unhideWhenUsed="1"/>
-    <w:lsdException w:name="toc 7" w:uiPriority="39" w:semiHidden="1" w:unhideWhenUsed="1"/>
-    <w:lsdException w:name="toc 8" w:uiPriority="39" w:semiHidden="1" w:unhideWhenUsed="1"/>
-    <w:lsdException w:name="toc 9" w:uiPriority="39" w:semiHidden="1" w:unhideWhenUsed="1"/>
-    <w:lsdException w:name="Normal Indent" w:semiHidden="1" w:unhideWhenUsed="1"/>
-    <w:lsdException w:name="footnote text" w:semiHidden="1" w:unhideWhenUsed="1"/>
-    <w:lsdException w:name="annotation text" w:semiHidden="1" w:unhideWhenUsed="1"/>
-    <w:lsdException w:name="header" w:semiHidden="1" w:unhideWhenUsed="1"/>
-    <w:lsdException w:name="footer" w:semiHidden="1" w:unhideWhenUsed="1"/>
-    <w:lsdException w:name="index heading" w:semiHidden="1" w:unhideWhenUsed="1"/>
-    <w:lsdException w:name="caption" w:uiPriority="35" w:semiHidden="1" w:unhideWhenUsed="1" w:qFormat="1"/>
-    <w:lsdException w:name="table of figures" w:semiHidden="1" w:unhideWhenUsed="1"/>
-    <w:lsdException w:name="envelope address" w:semiHidden="1" w:unhideWhenUsed="1"/>
-    <w:lsdException w:name="envelope return" w:semiHidden="1" w:unhideWhenUsed="1"/>
-    <w:lsdException w:name="footnote reference" w:semiHidden="1" w:unhideWhenUsed="1"/>
-    <w:lsdException w:name="annotation reference" w:semiHidden="1" w:unhideWhenUsed="1"/>
-    <w:lsdException w:name="line number" w:semiHidden="1" w:unhideWhenUsed="1"/>
-    <w:lsdException w:name="page number" w:semiHidden="1" w:unhideWhenUsed="1"/>
-    <w:lsdException w:name="endnote reference" w:semiHidden="1" w:unhideWhenUsed="1"/>
-    <w:lsdException w:name="endnote text" w:semiHidden="1" w:unhideWhenUsed="1"/>
-    <w:lsdException w:name="table of authorities" w:semiHidden="1" w:unhideWhenUsed="1"/>
-    <w:lsdException w:name="macro" w:semiHidden="1" w:unhideWhenUsed="1"/>
-    <w:lsdException w:name="toa heading" w:semiHidden="1" w:unhideWhenUsed="1"/>
-    <w:lsdException w:name="List" w:semiHidden="1" w:unhideWhenUsed="1"/>
-    <w:lsdException w:name="List Bullet" w:semiHidden="1" w:unhideWhenUsed="1"/>
-    <w:lsdException w:name="List Number" w:semiHidden="1" w:unhideWhenUsed="1"/>
-    <w:lsdException w:name="List 2" w:semiHidden="1" w:unhideWhenUsed="1"/>
-    <w:lsdException w:name="List 3" w:semiHidden="1" w:unhideWhenUsed="1"/>
-    <w:lsdException w:name="List 4" w:semiHidden="1" w:unhideWhenUsed="1"/>
-    <w:lsdException w:name="List 5" w:semiHidden="1" w:unhideWhenUsed="1"/>
-    <w:lsdException w:name="List Bullet 2" w:semiHidden="1" w:unhideWhenUsed="1"/>
-    <w:lsdException w:name="List Bullet 3" w:semiHidden="1" w:unhideWhenUsed="1"/>
-    <w:lsdException w:name="List Bullet 4" w:semiHidden="1" w:unhideWhenUsed="1"/>
-    <w:lsdException w:name="List Bullet 5" w:semiHidden="1" w:unhideWhenUsed="1"/>
-    <w:lsdException w:name="List Number 2" w:semiHidden="1" w:unhideWhenUsed="1"/>
-    <w:lsdException w:name="List Number 3" w:semiHidden="1" w:unhideWhenUsed="1"/>
-    <w:lsdException w:name="List Number 4" w:semiHidden="1" w:unhideWhenUsed="1"/>
-    <w:lsdException w:name="List Number 5" w:semiHidden="1" w:unhideWhenUsed="1"/>
-    <w:lsdException w:name="Title" w:uiPriority="10" w:qFormat="1"/>
-    <w:lsdException w:name="Closing" w:semiHidden="1" w:unhideWhenUsed="1"/>
-    <w:lsdException w:name="Signature" w:semiHidden="1" w:unhideWhenUsed="1"/>
-    <w:lsdException w:name="Default Paragraph Font" w:uiPriority="1" w:semiHidden="1" w:unhideWhenUsed="1"/>
-    <w:lsdException w:name="Body Text" w:semiHidden="1" w:unhideWhenUsed="1"/>
-    <w:lsdException w:name="Body Text Indent" w:semiHidden="1" w:unhideWhenUsed="1"/>
-    <w:lsdException w:name="List Continue" w:semiHidden="1" w:unhideWhenUsed="1"/>
-    <w:lsdException w:name="List Continue 2" w:semiHidden="1" w:unhideWhenUsed="1"/>
-    <w:lsdException w:name="List Continue 3" w:semiHidden="1" w:unhideWhenUsed="1"/>
-    <w:lsdException w:name="List Continue 4" w:semiHidden="1" w:unhideWhenUsed="1"/>
-    <w:lsdException w:name="List Continue 5" w:semiHidden="1" w:unhideWhenUsed="1"/>
-    <w:lsdException w:name="Message Header" w:semiHidden="1" w:unhideWhenUsed="1"/>
-    <w:lsdException w:name="Subtitle" w:uiPriority="11" w:qFormat="1"/>
-    <w:lsdException w:name="Salutation" w:semiHidden="1" w:unhideWhenUsed="1"/>
-    <w:lsdException w:name="Date" w:semiHidden="1" w:unhideWhenUsed="1"/>
-    <w:lsdException w:name="Body Text First Indent" w:semiHidden="1" w:unhideWhenUsed="1"/>
-    <w:lsdException w:name="Body Text First Indent 2" w:semiHidden="1" w:unhideWhenUsed="1"/>
-    <w:lsdException w:name="Note Heading" w:semiHidden="1" w:unhideWhenUsed="1"/>
-    <w:lsdException w:name="Body Text 2" w:semiHidden="1" w:unhideWhenUsed="1"/>
-    <w:lsdException w:name="Body Text 3" w:semiHidden="1" w:unhideWhenUsed="1"/>
-    <w:lsdException w:name="Body Text Indent 2" w:semiHidden="1" w:unhideWhenUsed="1"/>
-    <w:lsdException w:name="Body Text Indent 3" w:semiHidden="1" w:unhideWhenUsed="1"/>
-    <w:lsdException w:name="Block Text" w:semiHidden="1" w:unhideWhenUsed="1"/>
-    <w:lsdException w:name="Hyperlink" w:semiHidden="1" w:unhideWhenUsed="1"/>
-    <w:lsdException w:name="FollowedHyperlink" w:semiHidden="1" w:unhideWhenUsed="1"/>
-    <w:lsdException w:name="Strong" w:uiPriority="22" w:qFormat="1"/>
-    <w:lsdException w:name="Emphasis" w:uiPriority="20" w:qFormat="1"/>
-    <w:lsdException w:name="Document Map" w:semiHidden="1" w:unhideWhenUsed="1"/>
-    <w:lsdException w:name="Plain Text" w:semiHidden="1" w:unhideWhenUsed="1"/>
-    <w:lsdException w:name="E-mail Signature" w:semiHidden="1" w:unhideWhenUsed="1"/>
-    <w:lsdException w:name="HTML Top of Form" w:semiHidden="1" w:unhideWhenUsed="1"/>
-    <w:lsdException w:name="HTML Bottom of Form" w:semiHidden="1" w:unhideWhenUsed="1"/>
-    <w:lsdException w:name="Normal (Web)" w:semiHidden="1" w:unhideWhenUsed="1"/>
-    <w:lsdException w:name="HTML Acronym" w:semiHidden="1" w:unhideWhenUsed="1"/>
-    <w:lsdException w:name="HTML Address" w:semiHidden="1" w:unhideWhenUsed="1"/>
-    <w:lsdException w:name="HTML Cite" w:semiHidden="1" w:unhideWhenUsed="1"/>
-    <w:lsdException w:name="HTML Code" w:semiHidden="1" w:unhideWhenUsed="1"/>
-    <w:lsdException w:name="HTML Definition" w:semiHidden="1" w:unhideWhenUsed="1"/>
-    <w:lsdException w:name="HTML Keyboard" w:semiHidden="1" w:unhideWhenUsed="1"/>
-    <w:lsdException w:name="HTML Preformatted" w:semiHidden="1" w:unhideWhenUsed="1"/>
-    <w:lsdException w:name="HTML Sample" w:semiHidden="1" w:unhideWhenUsed="1"/>
-    <w:lsdException w:name="HTML Typewriter" w:semiHidden="1" w:unhideWhenUsed="1"/>
-    <w:lsdException w:name="HTML Variable" w:semiHidden="1" w:unhideWhenUsed="1"/>
-    <w:lsdException w:name="Normal Table" w:semiHidden="1" w:unhideWhenUsed="1"/>
-    <w:lsdException w:name="annotation subject" w:semiHidden="1" w:unhideWhenUsed="1"/>
-    <w:lsdException w:name="No List" w:semiHidden="1" w:unhideWhenUsed="1"/>
-    <w:lsdException w:name="Outline List 1" w:semiHidden="1" w:unhideWhenUsed="1"/>
-    <w:lsdException w:name="Outline List 2" w:semiHidden="1" w:unhideWhenUsed="1"/>
-    <w:lsdException w:name="Outline List 3" w:semiHidden="1" w:unhideWhenUsed="1"/>
-    <w:lsdException w:name="Table Simple 1" w:semiHidden="1" w:unhideWhenUsed="1"/>
-    <w:lsdException w:name="Table Simple 2" w:semiHidden="1" w:unhideWhenUsed="1"/>
-    <w:lsdException w:name="Table Simple 3" w:semiHidden="1" w:unhideWhenUsed="1"/>
-    <w:lsdException w:name="Table Classic 1" w:semiHidden="1" w:unhideWhenUsed="1"/>
-    <w:lsdException w:name="Table Classic 2" w:semiHidden="1" w:unhideWhenUsed="1"/>
-    <w:lsdException w:name="Table Classic 3" w:semiHidden="1" w:unhideWhenUsed="1"/>
-    <w:lsdException w:name="Table Classic 4" w:semiHidden="1" w:unhideWhenUsed="1"/>
-    <w:lsdException w:name="Table Colorful 1" w:semiHidden="1" w:unhideWhenUsed="1"/>
-    <w:lsdException w:name="Table Colorful 2" w:semiHidden="1" w:unhideWhenUsed="1"/>
-    <w:lsdException w:name="Table Colorful 3" w:semiHidden="1" w:unhideWhenUsed="1"/>
-    <w:lsdException w:name="Table Columns 1" w:semiHidden="1" w:unhideWhenUsed="1"/>
-    <w:lsdException w:name="Table Columns 2" w:semiHidden="1" w:unhideWhenUsed="1"/>
-    <w:lsdException w:name="Table Columns 3" w:semiHidden="1" w:unhideWhenUsed="1"/>
-    <w:lsdException w:name="Table Columns 4" w:semiHidden="1" w:unhideWhenUsed="1"/>
-    <w:lsdException w:name="Table Columns 5" w:semiHidden="1" w:unhideWhenUsed="1"/>
-    <w:lsdException w:name="Table Grid 1" w:semiHidden="1" w:unhideWhenUsed="1"/>
-    <w:lsdException w:name="Table Grid 2" w:semiHidden="1" w:unhideWhenUsed="1"/>
-    <w:lsdException w:name="Table Grid 3" w:semiHidden="1" w:unhideWhenUsed="1"/>
-    <w:lsdException w:name="Table Grid 4" w:semiHidden="1" w:unhideWhenUsed="1"/>
-    <w:lsdException w:name="Table Grid 5" w:semiHidden="1" w:unhideWhenUsed="1"/>
-    <w:lsdException w:name="Table Grid 6" w:semiHidden="1" w:unhideWhenUsed="1"/>
-    <w:lsdException w:name="Table Grid 7" w:semiHidden="1" w:unhideWhenUsed="1"/>
-    <w:lsdException w:name="Table Grid 8" w:semiHidden="1" w:unhideWhenUsed="1"/>
-    <w:lsdException w:name="Table List 1" w:semiHidden="1" w:unhideWhenUsed="1"/>
-    <w:lsdException w:name="Table List 2" w:semiHidden="1" w:unhideWhenUsed="1"/>
-    <w:lsdException w:name="Table List 3" w:semiHidden="1" w:unhideWhenUsed="1"/>
-    <w:lsdException w:name="Table List 4" w:semiHidden="1" w:unhideWhenUsed="1"/>
-    <w:lsdException w:name="Table List 5" w:semiHidden="1" w:unhideWhenUsed="1"/>
-    <w:lsdException w:name="Table List 6" w:semiHidden="1" w:unhideWhenUsed="1"/>
-    <w:lsdException w:name="Table List 7" w:semiHidden="1" w:unhideWhenUsed="1"/>
-    <w:lsdException w:name="Table List 8" w:semiHidden="1" w:unhideWhenUsed="1"/>
-    <w:lsdException w:name="Table 3D effects 1" w:semiHidden="1" w:unhideWhenUsed="1"/>
-    <w:lsdException w:name="Table 3D effects 2" w:semiHidden="1" w:unhideWhenUsed="1"/>
-    <w:lsdException w:name="Table 3D effects 3" w:semiHidden="1" w:unhideWhenUsed="1"/>
-    <w:lsdException w:name="Table Contemporary" w:semiHidden="1" w:unhideWhenUsed="1"/>
-    <w:lsdException w:name="Table Elegant" w:semiHidden="1" w:unhideWhenUsed="1"/>
-    <w:lsdException w:name="Table Professional" w:semiHidden="1" w:unhideWhenUsed="1"/>
-    <w:lsdException w:name="Table Subtle 1" w:semiHidden="1" w:unhideWhenUsed="1"/>
-    <w:lsdException w:name="Table Subtle 2" w:semiHidden="1" w:unhideWhenUsed="1"/>
-    <w:lsdException w:name="Table Web 1" w:semiHidden="1" w:unhideWhenUsed="1"/>
-    <w:lsdException w:name="Table Web 2" w:semiHidden="1" w:unhideWhenUsed="1"/>
-    <w:lsdException w:name="Table Web 3" w:semiHidden="1" w:unhideWhenUsed="1"/>
-    <w:lsdException w:name="Balloon Text" w:semiHidden="1" w:unhideWhenUsed="1"/>
-    <w:lsdException w:name="Table Grid" w:uiPriority="39"/>
-    <w:lsdException w:name="Table Theme" w:semiHidden="1" w:unhideWhenUsed="1"/>
-    <w:lsdException w:name="Placeholder Text" w:semiHidden="1"/>
-    <w:lsdException w:name="No Spacing" w:uiPriority="1" w:qFormat="1"/>
-    <w:lsdException w:name="Light Shading" w:uiPriority="60"/>
-    <w:lsdException w:name="Light List" w:uiPriority="61"/>
-    <w:lsdException w:name="Light Grid" w:uiPriority="62"/>
-    <w:lsdException w:name="Medium Shading 1" w:uiPriority="63"/>
-    <w:lsdException w:name="Medium Shading 2" w:uiPriority="64"/>
-    <w:lsdException w:name="Medium List 1" w:uiPriority="65"/>
-    <w:lsdException w:name="Medium List 2" w:uiPriority="66"/>
-    <w:lsdException w:name="Medium Grid 1" w:uiPriority="67"/>
-    <w:lsdException w:name="Medium Grid 2" w:uiPriority="68"/>
-    <w:lsdException w:name="Medium Grid 3" w:uiPriority="69"/>
-    <w:lsdException w:name="Dark List" w:uiPriority="70"/>
-    <w:lsdException w:name="Colorful Shading" w:uiPriority="71"/>
-    <w:lsdException w:name="Colorful List" w:uiPriority="72"/>
-    <w:lsdException w:name="Colorful Grid" w:uiPriority="73"/>
-    <w:lsdException w:name="Light Shading Accent 1" w:uiPriority="60"/>
-    <w:lsdException w:name="Light List Accent 1" w:uiPriority="61"/>
-    <w:lsdException w:name="Light Grid Accent 1" w:uiPriority="62"/>
-    <w:lsdException w:name="Medium Shading 1 Accent 1" w:uiPriority="63"/>
-    <w:lsdException w:name="Medium Shading 2 Accent 1" w:uiPriority="64"/>
-    <w:lsdException w:name="Medium List 1 Accent 1" w:uiPriority="65"/>
-    <w:lsdException w:name="Revision" w:semiHidden="1"/>
-    <w:lsdException w:name="List Paragraph" w:uiPriority="34" w:qFormat="1"/>
-    <w:lsdException w:name="Quote" w:uiPriority="29" w:qFormat="1"/>
-    <w:lsdException w:name="Intense Quote" w:uiPriority="30" w:qFormat="1"/>
-    <w:lsdException w:name="Medium List 2 Accent 1" w:uiPriority="66"/>
-    <w:lsdException w:name="Medium Grid 1 Accent 1" w:uiPriority="67"/>
-    <w:lsdException w:name="Medium Grid 2 Accent 1" w:uiPriority="68"/>
-    <w:lsdException w:name="Medium Grid 3 Accent 1" w:uiPriority="69"/>
-    <w:lsdException w:name="Dark List Accent 1" w:uiPriority="70"/>
-    <w:lsdException w:name="Colorful Shading Accent 1" w:uiPriority="71"/>
-    <w:lsdException w:name="Colorful List Accent 1" w:uiPriority="72"/>
-    <w:lsdException w:name="Colorful Grid Accent 1" w:uiPriority="73"/>
-    <w:lsdException w:name="Light Shading Accent 2" w:uiPriority="60"/>
-    <w:lsdException w:name="Light List Accent 2" w:uiPriority="61"/>
-    <w:lsdException w:name="Light Grid Accent 2" w:uiPriority="62"/>
-    <w:lsdException w:name="Medium Shading 1 Accent 2" w:uiPriority="63"/>
-    <w:lsdException w:name="Medium Shading 2 Accent 2" w:uiPriority="64"/>
-    <w:lsdException w:name="Medium List 1 Accent 2" w:uiPriority="65"/>
-    <w:lsdException w:name="Medium List 2 Accent 2" w:uiPriority="66"/>
-    <w:lsdException w:name="Medium Grid 1 Accent 2" w:uiPriority="67"/>
-    <w:lsdException w:name="Medium Grid 2 Accent 2" w:uiPriority="68"/>
-    <w:lsdException w:name="Medium Grid 3 Accent 2" w:uiPriority="69"/>
-    <w:lsdException w:name="Dark List Accent 2" w:uiPriority="70"/>
-    <w:lsdException w:name="Colorful Shading Accent 2" w:uiPriority="71"/>
-    <w:lsdException w:name="Colorful List Accent 2" w:uiPriority="72"/>
-    <w:lsdException w:name="Colorful Grid Accent 2" w:uiPriority="73"/>
-    <w:lsdException w:name="Light Shading Accent 3" w:uiPriority="60"/>
-    <w:lsdException w:name="Light List Accent 3" w:uiPriority="61"/>
-    <w:lsdException w:name="Light Grid Accent 3" w:uiPriority="62"/>
-    <w:lsdException w:name="Medium Shading 1 Accent 3" w:uiPriority="63"/>
-    <w:lsdException w:name="Medium Shading 2 Accent 3" w:uiPriority="64"/>
-    <w:lsdException w:name="Medium List 1 Accent 3" w:uiPriority="65"/>
-    <w:lsdException w:name="Medium List 2 Accent 3" w:uiPriority="66"/>
-    <w:lsdException w:name="Medium Grid 1 Accent 3" w:uiPriority="67"/>
-    <w:lsdException w:name="Medium Grid 2 Accent 3" w:uiPriority="68"/>
-    <w:lsdException w:name="Medium Grid 3 Accent 3" w:uiPriority="69"/>
-    <w:lsdException w:name="Dark List Accent 3" w:uiPriority="70"/>
-    <w:lsdException w:name="Colorful Shading Accent 3" w:uiPriority="71"/>
-    <w:lsdException w:name="Colorful List Accent 3" w:uiPriority="72"/>
-    <w:lsdException w:name="Colorful Grid Accent 3" w:uiPriority="73"/>
-    <w:lsdException w:name="Light Shading Accent 4" w:uiPriority="60"/>
-    <w:lsdException w:name="Light List Accent 4" w:uiPriority="61"/>
-    <w:lsdException w:name="Light Grid Accent 4" w:uiPriority="62"/>
-    <w:lsdException w:name="Medium Shading 1 Accent 4" w:uiPriority="63"/>
-    <w:lsdException w:name="Medium Shading 2 Accent 4" w:uiPriority="64"/>
-    <w:lsdException w:name="Medium List 1 Accent 4" w:uiPriority="65"/>
-    <w:lsdException w:name="Medium List 2 Accent 4" w:uiPriority="66"/>
-    <w:lsdException w:name="Medium Grid 1 Accent 4" w:uiPriority="67"/>
-    <w:lsdException w:name="Medium Grid 2 Accent 4" w:uiPriority="68"/>
-    <w:lsdException w:name="Medium Grid 3 Accent 4" w:uiPriority="69"/>
-    <w:lsdException w:name="Dark List Accent 4" w:uiPriority="70"/>
-    <w:lsdException w:name="Colorful Shading Accent 4" w:uiPriority="71"/>
-    <w:lsdException w:name="Colorful List Accent 4" w:uiPriority="72"/>
-    <w:lsdException w:name="Colorful Grid Accent 4" w:uiPriority="73"/>
-    <w:lsdException w:name="Light Shading Accent 5" w:uiPriority="60"/>
-    <w:lsdException w:name="Light List Accent 5" w:uiPriority="61"/>
-    <w:lsdException w:name="Light Grid Accent 5" w:uiPriority="62"/>
-    <w:lsdException w:name="Medium Shading 1 Accent 5" w:uiPriority="63"/>
-    <w:lsdException w:name="Medium Shading 2 Accent 5" w:uiPriority="64"/>
-    <w:lsdException w:name="Medium List 1 Accent 5" w:uiPriority="65"/>
-    <w:lsdException w:name="Medium List 2 Accent 5" w:uiPriority="66"/>
-    <w:lsdException w:name="Medium Grid 1 Accent 5" w:uiPriority="67"/>
-    <w:lsdException w:name="Medium Grid 2 Accent 5" w:uiPriority="68"/>
-    <w:lsdException w:name="Medium Grid 3 Accent 5" w:uiPriority="69"/>
-    <w:lsdException w:name="Dark List Accent 5" w:uiPriority="70"/>
-    <w:lsdException w:name="Colorful Shading Accent 5" w:uiPriority="71"/>
-    <w:lsdException w:name="Colorful List Accent 5" w:uiPriority="72"/>
-    <w:lsdException w:name="Colorful Grid Accent 5" w:uiPriority="73"/>
-    <w:lsdException w:name="Light Shading Accent 6" w:uiPriority="60"/>
-    <w:lsdException w:name="Light List Accent 6" w:uiPriority="61"/>
-    <w:lsdException w:name="Light Grid Accent 6" w:uiPriority="62"/>
-    <w:lsdException w:name="Medium Shading 1 Accent 6" w:uiPriority="63"/>
-    <w:lsdException w:name="Medium Shading 2 Accent 6" w:uiPriority="64"/>
-    <w:lsdException w:name="Medium List 1 Accent 6" w:uiPriority="65"/>
-    <w:lsdException w:name="Medium List 2 Accent 6" w:uiPriority="66"/>
-    <w:lsdException w:name="Medium Grid 1 Accent 6" w:uiPriority="67"/>
-    <w:lsdException w:name="Medium Grid 2 Accent 6" w:uiPriority="68"/>
-    <w:lsdException w:name="Medium Grid 3 Accent 6" w:uiPriority="69"/>
-    <w:lsdException w:name="Dark List Accent 6" w:uiPriority="70"/>
-    <w:lsdException w:name="Colorful Shading Accent 6" w:uiPriority="71"/>
-    <w:lsdException w:name="Colorful List Accent 6" w:uiPriority="72"/>
-    <w:lsdException w:name="Colorful Grid Accent 6" w:uiPriority="73"/>
-    <w:lsdException w:name="Subtle Emphasis" w:uiPriority="19" w:qFormat="1"/>
-    <w:lsdException w:name="Intense Emphasis" w:uiPriority="21" w:qFormat="1"/>
-    <w:lsdException w:name="Subtle Reference" w:uiPriority="31" w:qFormat="1"/>
-    <w:lsdException w:name="Intense Reference" w:uiPriority="32" w:qFormat="1"/>
-    <w:lsdException w:name="Book Title" w:uiPriority="33" w:qFormat="1"/>
-    <w:lsdException w:name="Bibliography" w:uiPriority="37" w:semiHidden="1" w:unhideWhenUsed="1"/>
-    <w:lsdException w:name="TOC Heading" w:uiPriority="39" w:semiHidden="1" w:unhideWhenUsed="1" w:qFormat="1"/>
-    <w:lsdException w:name="Plain Table 1" w:uiPriority="41"/>
-    <w:lsdException w:name="Plain Table 2" w:uiPriority="42"/>
-    <w:lsdException w:name="Plain Table 3" w:uiPriority="43"/>
-    <w:lsdException w:name="Plain Table 4" w:uiPriority="44"/>
-    <w:lsdException w:name="Plain Table 5" w:uiPriority="45"/>
-    <w:lsdException w:name="Grid Table Light" w:uiPriority="40"/>
-    <w:lsdException w:name="Grid Table 1 Light" w:uiPriority="46"/>
-    <w:lsdException w:name="Grid Table 2" w:uiPriority="47"/>
-    <w:lsdException w:name="Grid Table 3" w:uiPriority="48"/>
-    <w:lsdException w:name="Grid Table 4" w:uiPriority="49"/>
-    <w:lsdException w:name="Grid Table 5 Dark" w:uiPriority="50"/>
-    <w:lsdException w:name="Grid Table 6 Colorful" w:uiPriority="51"/>
-    <w:lsdException w:name="Grid Table 7 Colorful" w:uiPriority="52"/>
-    <w:lsdException w:name="Grid Table 1 Light Accent 1" w:uiPriority="46"/>
-    <w:lsdException w:name="Grid Table 2 Accent 1" w:uiPriority="47"/>
-    <w:lsdException w:name="Grid Table 3 Accent 1" w:uiPriority="48"/>
-    <w:lsdException w:name="Grid Table 4 Accent 1" w:uiPriority="49"/>
-    <w:lsdException w:name="Grid Table 5 Dark Accent 1" w:uiPriority="50"/>
-    <w:lsdException w:name="Grid Table 6 Colorful Accent 1" w:uiPriority="51"/>
-    <w:lsdException w:name="Grid Table 7 Colorful Accent 1" w:uiPriority="52"/>
-    <w:lsdException w:name="Grid Table 1 Light Accent 2" w:uiPriority="46"/>
-    <w:lsdException w:name="Grid Table 2 Accent 2" w:uiPriority="47"/>
-    <w:lsdException w:name="Grid Table 3 Accent 2" w:uiPriority="48"/>
-    <w:lsdException w:name="Grid Table 4 Accent 2" w:uiPriority="49"/>
-    <w:lsdException w:name="Grid Table 5 Dark Accent 2" w:uiPriority="50"/>
-    <w:lsdException w:name="Grid Table 6 Colorful Accent 2" w:uiPriority="51"/>
-    <w:lsdException w:name="Grid Table 7 Colorful Accent 2" w:uiPriority="52"/>
-    <w:lsdException w:name="Grid Table 1 Light Accent 3" w:uiPriority="46"/>
-    <w:lsdException w:name="Grid Table 2 Accent 3" w:uiPriority="47"/>
-    <w:lsdException w:name="Grid Table 3 Accent 3" w:uiPriority="48"/>
-    <w:lsdException w:name="Grid Table 4 Accent 3" w:uiPriority="49"/>
-    <w:lsdException w:name="Grid Table 5 Dark Accent 3" w:uiPriority="50"/>
-    <w:lsdException w:name="Grid Table 6 Colorful Accent 3" w:uiPriority="51"/>
-    <w:lsdException w:name="Grid Table 7 Colorful Accent 3" w:uiPriority="52"/>
-    <w:lsdException w:name="Grid Table 1 Light Accent 4" w:uiPriority="46"/>
-    <w:lsdException w:name="Grid Table 2 Accent 4" w:uiPriority="47"/>
-    <w:lsdException w:name="Grid Table 3 Accent 4" w:uiPriority="48"/>
-    <w:lsdException w:name="Grid Table 4 Accent 4" w:uiPriority="49"/>
-    <w:lsdException w:name="Grid Table 5 Dark Accent 4" w:uiPriority="50"/>
-    <w:lsdException w:name="Grid Table 6 Colorful Accent 4" w:uiPriority="51"/>
-    <w:lsdException w:name="Grid Table 7 Colorful Accent 4" w:uiPriority="52"/>
-    <w:lsdException w:name="Grid Table 1 Light Accent 5" w:uiPriority="46"/>
-    <w:lsdException w:name="Grid Table 2 Accent 5" w:uiPriority="47"/>
-    <w:lsdException w:name="Grid Table 3 Accent 5" w:uiPriority="48"/>
-    <w:lsdException w:name="Grid Table 4 Accent 5" w:uiPriority="49"/>
-    <w:lsdException w:name="Grid Table 5 Dark Accent 5" w:uiPriority="50"/>
-    <w:lsdException w:name="Grid Table 6 Colorful Accent 5" w:uiPriority="51"/>
-    <w:lsdException w:name="Grid Table 7 Colorful Accent 5" w:uiPriority="52"/>
-    <w:lsdException w:name="Grid Table 1 Light Accent 6" w:uiPriority="46"/>
-    <w:lsdException w:name="Grid Table 2 Accent 6" w:uiPriority="47"/>
-    <w:lsdException w:name="Grid Table 3 Accent 6" w:uiPriority="48"/>
-    <w:lsdException w:name="Grid Table 4 Accent 6" w:uiPriority="49"/>
-    <w:lsdException w:name="Grid Table 5 Dark Accent 6" w:uiPriority="50"/>
-    <w:lsdException w:name="Grid Table 6 Colorful Accent 6" w:uiPriority="51"/>
-    <w:lsdException w:name="Grid Table 7 Colorful Accent 6" w:uiPriority="52"/>
-    <w:lsdException w:name="List Table 1 Light" w:uiPriority="46"/>
-    <w:lsdException w:name="List Table 2" w:uiPriority="47"/>
-    <w:lsdException w:name="List Table 3" w:uiPriority="48"/>
-    <w:lsdException w:name="List Table 4" w:uiPriority="49"/>
-    <w:lsdException w:name="List Table 5 Dark" w:uiPriority="50"/>
-    <w:lsdException w:name="List Table 6 Colorful" w:uiPriority="51"/>
-    <w:lsdException w:name="List Table 7 Colorful" w:uiPriority="52"/>
-    <w:lsdException w:name="List Table 1 Light Accent 1" w:uiPriority="46"/>
-    <w:lsdException w:name="List Table 2 Accent 1" w:uiPriority="47"/>
-    <w:lsdException w:name="List Table 3 Accent 1" w:uiPriority="48"/>
-    <w:lsdException w:name="List Table 4 Accent 1" w:uiPriority="49"/>
-    <w:lsdException w:name="List Table 5 Dark Accent 1" w:uiPriority="50"/>
-    <w:lsdException w:name="List Table 6 Colorful Accent 1" w:uiPriority="51"/>
-    <w:lsdException w:name="List Table 7 Colorful Accent 1" w:uiPriority="52"/>
-    <w:lsdException w:name="List Table 1 Light Accent 2" w:uiPriority="46"/>
-    <w:lsdException w:name="List Table 2 Accent 2" w:uiPriority="47"/>
-    <w:lsdException w:name="List Table 3 Accent 2" w:uiPriority="48"/>
-    <w:lsdException w:name="List Table 4 Accent 2" w:uiPriority="49"/>
-    <w:lsdException w:name="List Table 5 Dark Accent 2" w:uiPriority="50"/>
-    <w:lsdException w:name="List Table 6 Colorful Accent 2" w:uiPriority="51"/>
-    <w:lsdException w:name="List Table 7 Colorful Accent 2" w:uiPriority="52"/>
-    <w:lsdException w:name="List Table 1 Light Accent 3" w:uiPriority="46"/>
-    <w:lsdException w:name="List Table 2 Accent 3" w:uiPriority="47"/>
-    <w:lsdException w:name="List Table 3 Accent 3" w:uiPriority="48"/>
-    <w:lsdException w:name="List Table 4 Accent 3" w:uiPriority="49"/>
-    <w:lsdException w:name="List Table 5 Dark Accent 3" w:uiPriority="50"/>
-    <w:lsdException w:name="List Table 6 Colorful Accent 3" w:uiPriority="51"/>
-    <w:lsdException w:name="List Table 7 Colorful Accent 3" w:uiPriority="52"/>
-    <w:lsdException w:name="List Table 1 Light Accent 4" w:uiPriority="46"/>
-    <w:lsdException w:name="List Table 2 Accent 4" w:uiPriority="47"/>
-    <w:lsdException w:name="List Table 3 Accent 4" w:uiPriority="48"/>
-    <w:lsdException w:name="List Table 4 Accent 4" w:uiPriority="49"/>
-    <w:lsdException w:name="List Table 5 Dark Accent 4" w:uiPriority="50"/>
-    <w:lsdException w:name="List Table 6 Colorful Accent 4" w:uiPriority="51"/>
-    <w:lsdException w:name="List Table 7 Colorful Accent 4" w:uiPriority="52"/>
-    <w:lsdException w:name="List Table 1 Light Accent 5" w:uiPriority="46"/>
-    <w:lsdException w:name="List Table 2 Accent 5" w:uiPriority="47"/>
-    <w:lsdException w:name="List Table 3 Accent 5" w:uiPriority="48"/>
-    <w:lsdException w:name="List Table 4 Accent 5" w:uiPriority="49"/>
-    <w:lsdException w:name="List Table 5 Dark Accent 5" w:uiPriority="50"/>
-    <w:lsdException w:name="List Table 6 Colorful Accent 5" w:uiPriority="51"/>
-    <w:lsdException w:name="List Table 7 Colorful Accent 5" w:uiPriority="52"/>
-    <w:lsdException w:name="List Table 1 Light Accent 6" w:uiPriority="46"/>
-    <w:lsdException w:name="List Table 2 Accent 6" w:uiPriority="47"/>
-    <w:lsdException w:name="List Table 3 Accent 6" w:uiPriority="48"/>
-    <w:lsdException w:name="List Table 4 Accent 6" w:uiPriority="49"/>
-    <w:lsdException w:name="List Table 5 Dark Accent 6" w:uiPriority="50"/>
-    <w:lsdException w:name="List Table 6 Colorful Accent 6" w:uiPriority="51"/>
-    <w:lsdException w:name="List Table 7 Colorful Accent 6" w:uiPriority="52"/>
-  </w:latentStyles>
-  <w:style w:type="paragraph" w:styleId="Normal" w:default="1">
+  <w:style w:type="paragraph" w:styleId="Normal">
     <w:name w:val="Normal"/>
     <w:qFormat/>
     <w:pPr>
       <w:widowControl/>
+      <w:kinsoku w:val="true"/>
+      <w:overflowPunct w:val="true"/>
+      <w:autoSpaceDE w:val="true"/>
       <w:bidi w:val="0"/>
       <w:spacing w:lineRule="auto" w:line="259" w:before="0" w:after="160"/>
       <w:jc w:val="left"/>
     </w:pPr>
     <w:rPr>
-      <w:rFonts w:ascii="Calibri" w:hAnsi="Calibri" w:eastAsia="Calibri" w:cs="" w:asciiTheme="minorHAnsi" w:cstheme="minorBidi" w:eastAsiaTheme="minorHAnsi" w:hAnsiTheme="minorHAnsi"/>
+      <w:rFonts w:ascii="Calibri" w:hAnsi="Calibri" w:eastAsia="Calibri" w:cs="DejaVu Sans"/>
       <w:color w:val="auto"/>
       <w:kern w:val="0"/>
       <w:sz w:val="22"/>
@@ -2815,11 +3397,8 @@
       <w:lang w:val="es-ES" w:eastAsia="en-US" w:bidi="ar-SA"/>
     </w:rPr>
   </w:style>
-  <w:style w:type="character" w:styleId="DefaultParagraphFont" w:default="1">
+  <w:style w:type="character" w:styleId="DefaultParagraphFont">
     <w:name w:val="Default Paragraph Font"/>
-    <w:uiPriority w:val="1"/>
-    <w:semiHidden/>
-    <w:unhideWhenUsed/>
     <w:qFormat/>
     <w:rPr/>
   </w:style>
@@ -5061,288 +5640,9 @@
       <w:rFonts w:cs="Lohit Devanagari"/>
     </w:rPr>
   </w:style>
-  <w:style w:type="numbering" w:styleId="NoList" w:default="1">
+  <w:style w:type="numbering" w:styleId="NoList">
     <w:name w:val="No List"/>
-    <w:uiPriority w:val="99"/>
-    <w:semiHidden/>
-    <w:unhideWhenUsed/>
-    <w:qFormat/>
-  </w:style>
-  <w:style w:type="table" w:default="1" w:styleId="Tablanormal">
-    <w:name w:val="Normal Table"/>
-    <w:uiPriority w:val="99"/>
-    <w:semiHidden/>
-    <w:unhideWhenUsed/>
-    <w:tblPr>
-      <w:tblInd w:w="0" w:type="dxa"/>
-      <w:tblCellMar>
-        <w:top w:w="0" w:type="dxa"/>
-        <w:left w:w="108" w:type="dxa"/>
-        <w:bottom w:w="0" w:type="dxa"/>
-        <w:right w:w="108" w:type="dxa"/>
-      </w:tblCellMar>
-    </w:tblPr>
+    <w:qFormat/>
   </w:style>
 </w:styles>
-</file>
-
-<file path=word/theme/theme1.xml><?xml version="1.0" encoding="utf-8"?>
-<a:theme xmlns:a="http://schemas.openxmlformats.org/drawingml/2006/main" name="Tema de Office">
-  <a:themeElements>
-    <a:clrScheme name="Office">
-      <a:dk1>
-        <a:sysClr val="windowText" lastClr="000000"/>
-      </a:dk1>
-      <a:lt1>
-        <a:sysClr val="window" lastClr="FFFFFF"/>
-      </a:lt1>
-      <a:dk2>
-        <a:srgbClr val="44546A"/>
-      </a:dk2>
-      <a:lt2>
-        <a:srgbClr val="E7E6E6"/>
-      </a:lt2>
-      <a:accent1>
-        <a:srgbClr val="5B9BD5"/>
-      </a:accent1>
-      <a:accent2>
-        <a:srgbClr val="ED7D31"/>
-      </a:accent2>
-      <a:accent3>
-        <a:srgbClr val="A5A5A5"/>
-      </a:accent3>
-      <a:accent4>
-        <a:srgbClr val="FFC000"/>
-      </a:accent4>
-      <a:accent5>
-        <a:srgbClr val="4472C4"/>
-      </a:accent5>
-      <a:accent6>
-        <a:srgbClr val="70AD47"/>
-      </a:accent6>
-      <a:hlink>
-        <a:srgbClr val="0563C1"/>
-      </a:hlink>
-      <a:folHlink>
-        <a:srgbClr val="954F72"/>
-      </a:folHlink>
-    </a:clrScheme>
-    <a:fontScheme name="Office">
-      <a:majorFont>
-        <a:latin typeface="Calibri Light" panose="020F0302020204030204"/>
-        <a:ea typeface=""/>
-        <a:cs typeface=""/>
-        <a:font script="Jpan" typeface="ＭＳ ゴシック"/>
-        <a:font script="Hang" typeface="맑은 고딕"/>
-        <a:font script="Hans" typeface="宋体"/>
-        <a:font script="Hant" typeface="新細明體"/>
-        <a:font script="Arab" typeface="Times New Roman"/>
-        <a:font script="Hebr" typeface="Times New Roman"/>
-        <a:font script="Thai" typeface="Angsana New"/>
-        <a:font script="Ethi" typeface="Nyala"/>
-        <a:font script="Beng" typeface="Vrinda"/>
-        <a:font script="Gujr" typeface="Shruti"/>
-        <a:font script="Khmr" typeface="MoolBoran"/>
-        <a:font script="Knda" typeface="Tunga"/>
-        <a:font script="Guru" typeface="Raavi"/>
-        <a:font script="Cans" typeface="Euphemia"/>
-        <a:font script="Cher" typeface="Plantagenet Cherokee"/>
-        <a:font script="Yiii" typeface="Microsoft Yi Baiti"/>
-        <a:font script="Tibt" typeface="Microsoft Himalaya"/>
-        <a:font script="Thaa" typeface="MV Boli"/>
-        <a:font script="Deva" typeface="Mangal"/>
-        <a:font script="Telu" typeface="Gautami"/>
-        <a:font script="Taml" typeface="Latha"/>
-        <a:font script="Syrc" typeface="Estrangelo Edessa"/>
-        <a:font script="Orya" typeface="Kalinga"/>
-        <a:font script="Mlym" typeface="Kartika"/>
-        <a:font script="Laoo" typeface="DokChampa"/>
-        <a:font script="Sinh" typeface="Iskoola Pota"/>
-        <a:font script="Mong" typeface="Mongolian Baiti"/>
-        <a:font script="Viet" typeface="Times New Roman"/>
-        <a:font script="Uigh" typeface="Microsoft Uighur"/>
-        <a:font script="Geor" typeface="Sylfaen"/>
-      </a:majorFont>
-      <a:minorFont>
-        <a:latin typeface="Calibri" panose="020F0502020204030204"/>
-        <a:ea typeface=""/>
-        <a:cs typeface=""/>
-        <a:font script="Jpan" typeface="ＭＳ 明朝"/>
-        <a:font script="Hang" typeface="맑은 고딕"/>
-        <a:font script="Hans" typeface="宋体"/>
-        <a:font script="Hant" typeface="新細明體"/>
-        <a:font script="Arab" typeface="Arial"/>
-        <a:font script="Hebr" typeface="Arial"/>
-        <a:font script="Thai" typeface="Cordia New"/>
-        <a:font script="Ethi" typeface="Nyala"/>
-        <a:font script="Beng" typeface="Vrinda"/>
-        <a:font script="Gujr" typeface="Shruti"/>
-        <a:font script="Khmr" typeface="DaunPenh"/>
-        <a:font script="Knda" typeface="Tunga"/>
-        <a:font script="Guru" typeface="Raavi"/>
-        <a:font script="Cans" typeface="Euphemia"/>
-        <a:font script="Cher" typeface="Plantagenet Cherokee"/>
-        <a:font script="Yiii" typeface="Microsoft Yi Baiti"/>
-        <a:font script="Tibt" typeface="Microsoft Himalaya"/>
-        <a:font script="Thaa" typeface="MV Boli"/>
-        <a:font script="Deva" typeface="Mangal"/>
-        <a:font script="Telu" typeface="Gautami"/>
-        <a:font script="Taml" typeface="Latha"/>
-        <a:font script="Syrc" typeface="Estrangelo Edessa"/>
-        <a:font script="Orya" typeface="Kalinga"/>
-        <a:font script="Mlym" typeface="Kartika"/>
-        <a:font script="Laoo" typeface="DokChampa"/>
-        <a:font script="Sinh" typeface="Iskoola Pota"/>
-        <a:font script="Mong" typeface="Mongolian Baiti"/>
-        <a:font script="Viet" typeface="Arial"/>
-        <a:font script="Uigh" typeface="Microsoft Uighur"/>
-        <a:font script="Geor" typeface="Sylfaen"/>
-      </a:minorFont>
-    </a:fontScheme>
-    <a:fmtScheme name="Office">
-      <a:fillStyleLst>
-        <a:solidFill>
-          <a:schemeClr val="phClr"/>
-        </a:solidFill>
-        <a:gradFill rotWithShape="1">
-          <a:gsLst>
-            <a:gs pos="0">
-              <a:schemeClr val="phClr">
-                <a:lumMod val="110000"/>
-                <a:satMod val="105000"/>
-                <a:tint val="67000"/>
-              </a:schemeClr>
-            </a:gs>
-            <a:gs pos="50000">
-              <a:schemeClr val="phClr">
-                <a:lumMod val="105000"/>
-                <a:satMod val="103000"/>
-                <a:tint val="73000"/>
-              </a:schemeClr>
-            </a:gs>
-            <a:gs pos="100000">
-              <a:schemeClr val="phClr">
-                <a:lumMod val="105000"/>
-                <a:satMod val="109000"/>
-                <a:tint val="81000"/>
-              </a:schemeClr>
-            </a:gs>
-          </a:gsLst>
-          <a:lin ang="5400000" scaled="0"/>
-        </a:gradFill>
-        <a:gradFill rotWithShape="1">
-          <a:gsLst>
-            <a:gs pos="0">
-              <a:schemeClr val="phClr">
-                <a:satMod val="103000"/>
-                <a:lumMod val="102000"/>
-                <a:tint val="94000"/>
-              </a:schemeClr>
-            </a:gs>
-            <a:gs pos="50000">
-              <a:schemeClr val="phClr">
-                <a:satMod val="110000"/>
-                <a:lumMod val="100000"/>
-                <a:shade val="100000"/>
-              </a:schemeClr>
-            </a:gs>
-            <a:gs pos="100000">
-              <a:schemeClr val="phClr">
-                <a:lumMod val="99000"/>
-                <a:satMod val="120000"/>
-                <a:shade val="78000"/>
-              </a:schemeClr>
-            </a:gs>
-          </a:gsLst>
-          <a:lin ang="5400000" scaled="0"/>
-        </a:gradFill>
-      </a:fillStyleLst>
-      <a:lnStyleLst>
-        <a:ln w="6350" cap="flat" cmpd="sng" algn="ctr">
-          <a:solidFill>
-            <a:schemeClr val="phClr"/>
-          </a:solidFill>
-          <a:prstDash val="solid"/>
-          <a:miter lim="800000"/>
-        </a:ln>
-        <a:ln w="12700" cap="flat" cmpd="sng" algn="ctr">
-          <a:solidFill>
-            <a:schemeClr val="phClr"/>
-          </a:solidFill>
-          <a:prstDash val="solid"/>
-          <a:miter lim="800000"/>
-        </a:ln>
-        <a:ln w="19050" cap="flat" cmpd="sng" algn="ctr">
-          <a:solidFill>
-            <a:schemeClr val="phClr"/>
-          </a:solidFill>
-          <a:prstDash val="solid"/>
-          <a:miter lim="800000"/>
-        </a:ln>
-      </a:lnStyleLst>
-      <a:effectStyleLst>
-        <a:effectStyle>
-          <a:effectLst/>
-        </a:effectStyle>
-        <a:effectStyle>
-          <a:effectLst/>
-        </a:effectStyle>
-        <a:effectStyle>
-          <a:effectLst>
-            <a:outerShdw blurRad="57150" dist="19050" dir="5400000" algn="ctr" rotWithShape="0">
-              <a:srgbClr val="000000">
-                <a:alpha val="63000"/>
-              </a:srgbClr>
-            </a:outerShdw>
-          </a:effectLst>
-        </a:effectStyle>
-      </a:effectStyleLst>
-      <a:bgFillStyleLst>
-        <a:solidFill>
-          <a:schemeClr val="phClr"/>
-        </a:solidFill>
-        <a:solidFill>
-          <a:schemeClr val="phClr">
-            <a:tint val="95000"/>
-            <a:satMod val="170000"/>
-          </a:schemeClr>
-        </a:solidFill>
-        <a:gradFill rotWithShape="1">
-          <a:gsLst>
-            <a:gs pos="0">
-              <a:schemeClr val="phClr">
-                <a:tint val="93000"/>
-                <a:satMod val="150000"/>
-                <a:shade val="98000"/>
-                <a:lumMod val="102000"/>
-              </a:schemeClr>
-            </a:gs>
-            <a:gs pos="50000">
-              <a:schemeClr val="phClr">
-                <a:tint val="98000"/>
-                <a:satMod val="130000"/>
-                <a:shade val="90000"/>
-                <a:lumMod val="103000"/>
-              </a:schemeClr>
-            </a:gs>
-            <a:gs pos="100000">
-              <a:schemeClr val="phClr">
-                <a:shade val="63000"/>
-                <a:satMod val="120000"/>
-              </a:schemeClr>
-            </a:gs>
-          </a:gsLst>
-          <a:lin ang="5400000" scaled="0"/>
-        </a:gradFill>
-      </a:bgFillStyleLst>
-    </a:fmtScheme>
-  </a:themeElements>
-  <a:objectDefaults/>
-  <a:extraClrSchemeLst/>
-  <a:extLst>
-    <a:ext uri="{05A4C25C-085E-4340-85A3-A5531E510DB2}">
-      <thm15:themeFamily xmlns:thm15="http://schemas.microsoft.com/office/thememl/2012/main" name="Office Theme" id="{62F939B6-93AF-4DB8-9C6B-D6C7DFDC589F}" vid="{4A3C46E8-61CC-4603-A589-7422A47A8E4A}"/>
-    </a:ext>
-  </a:extLst>
-</a:theme>
 </file>
</xml_diff>